<commit_message>
Big update (see description)
New concepts: spaceship, boatship, level 3D and level 2D. Level space with new sky, AsteroidsManager spawns Asteroids with good location.
</commit_message>
<xml_diff>
--- a/Notes.docx
+++ b/Notes.docx
@@ -36,8 +36,1439 @@
           <w:lang w:val="en-GB"/>
         </w:rPr>
       </w:pPr>
+    </w:p>
+    <w:p>
+      <w:pPr>
+        <w:spacing w:before="120" w:after="120" w:line="240" w:lineRule="exact"/>
+        <w:ind w:right="849" w:firstLine="567"/>
+        <w:jc w:val="center"/>
+        <w:rPr>
+          <w:rFonts w:ascii="Times New Roman" w:hAnsi="Times New Roman" w:cs="Times New Roman"/>
+          <w:b/>
+          <w:bCs/>
+          <w:lang w:val="en-GB"/>
+        </w:rPr>
+      </w:pPr>
+      <w:r>
+        <w:rPr>
+          <w:rFonts w:ascii="Times New Roman" w:hAnsi="Times New Roman" w:cs="Times New Roman"/>
+          <w:b/>
+          <w:bCs/>
+          <w:lang w:val="en-GB"/>
+        </w:rPr>
+        <w:t>Functional b</w:t>
+      </w:r>
+      <w:r>
+        <w:rPr>
+          <w:rFonts w:ascii="Times New Roman" w:hAnsi="Times New Roman" w:cs="Times New Roman"/>
+          <w:b/>
+          <w:bCs/>
+          <w:lang w:val="en-GB"/>
+        </w:rPr>
+        <w:t>asic requirements</w:t>
+      </w:r>
+    </w:p>
+    <w:p>
+      <w:pPr>
+        <w:pStyle w:val="Prrafodelista"/>
+        <w:numPr>
+          <w:ilvl w:val="0"/>
+          <w:numId w:val="8"/>
+        </w:numPr>
+        <w:spacing w:before="120" w:after="120" w:line="240" w:lineRule="exact"/>
+        <w:ind w:right="849"/>
+        <w:jc w:val="both"/>
+        <w:rPr>
+          <w:rFonts w:ascii="Times New Roman" w:hAnsi="Times New Roman" w:cs="Times New Roman"/>
+          <w:lang w:val="en-GB"/>
+        </w:rPr>
+      </w:pPr>
+      <w:r>
+        <w:rPr>
+          <w:rFonts w:ascii="Times New Roman" w:hAnsi="Times New Roman" w:cs="Times New Roman"/>
+          <w:lang w:val="en-GB"/>
+        </w:rPr>
+        <w:t>Ship with movement and shoot</w:t>
+      </w:r>
+    </w:p>
+    <w:p>
+      <w:pPr>
+        <w:pStyle w:val="Prrafodelista"/>
+        <w:numPr>
+          <w:ilvl w:val="0"/>
+          <w:numId w:val="8"/>
+        </w:numPr>
+        <w:spacing w:before="120" w:after="120" w:line="240" w:lineRule="exact"/>
+        <w:ind w:right="849"/>
+        <w:jc w:val="both"/>
+        <w:rPr>
+          <w:rFonts w:ascii="Times New Roman" w:hAnsi="Times New Roman" w:cs="Times New Roman"/>
+          <w:lang w:val="en-GB"/>
+        </w:rPr>
+      </w:pPr>
+      <w:r>
+        <w:rPr>
+          <w:rFonts w:ascii="Times New Roman" w:hAnsi="Times New Roman" w:cs="Times New Roman"/>
+          <w:lang w:val="en-GB"/>
+        </w:rPr>
+        <w:t xml:space="preserve">Asteroids </w:t>
+      </w:r>
+      <w:r>
+        <w:rPr>
+          <w:rFonts w:ascii="Times New Roman" w:hAnsi="Times New Roman" w:cs="Times New Roman"/>
+          <w:lang w:val="en-GB"/>
+        </w:rPr>
+        <w:t xml:space="preserve">spawn </w:t>
+      </w:r>
+      <w:r>
+        <w:rPr>
+          <w:rFonts w:ascii="Times New Roman" w:hAnsi="Times New Roman" w:cs="Times New Roman"/>
+          <w:lang w:val="en-GB"/>
+        </w:rPr>
+        <w:t xml:space="preserve">where you </w:t>
+      </w:r>
+      <w:r>
+        <w:rPr>
+          <w:rFonts w:ascii="Times New Roman" w:hAnsi="Times New Roman" w:cs="Times New Roman"/>
+          <w:lang w:val="en-GB"/>
+        </w:rPr>
+        <w:t xml:space="preserve">don’t see </w:t>
+      </w:r>
+      <w:r>
+        <w:rPr>
+          <w:rFonts w:ascii="Times New Roman" w:hAnsi="Times New Roman" w:cs="Times New Roman"/>
+          <w:lang w:val="en-GB"/>
+        </w:rPr>
+        <w:t>them</w:t>
+      </w:r>
+    </w:p>
+    <w:p>
+      <w:pPr>
+        <w:pStyle w:val="Prrafodelista"/>
+        <w:numPr>
+          <w:ilvl w:val="0"/>
+          <w:numId w:val="8"/>
+        </w:numPr>
+        <w:spacing w:before="120" w:after="120" w:line="240" w:lineRule="exact"/>
+        <w:ind w:right="849"/>
+        <w:jc w:val="both"/>
+        <w:rPr>
+          <w:rFonts w:ascii="Times New Roman" w:hAnsi="Times New Roman" w:cs="Times New Roman"/>
+          <w:lang w:val="en-GB"/>
+        </w:rPr>
+      </w:pPr>
+      <w:r>
+        <w:rPr>
+          <w:rFonts w:ascii="Times New Roman" w:hAnsi="Times New Roman" w:cs="Times New Roman"/>
+          <w:lang w:val="en-GB"/>
+        </w:rPr>
+        <w:t>When asteroids were shot, divide in smaller asteroids</w:t>
+      </w:r>
+    </w:p>
+    <w:p>
+      <w:pPr>
+        <w:pStyle w:val="Prrafodelista"/>
+        <w:numPr>
+          <w:ilvl w:val="0"/>
+          <w:numId w:val="8"/>
+        </w:numPr>
+        <w:spacing w:before="120" w:after="120" w:line="240" w:lineRule="exact"/>
+        <w:ind w:right="849"/>
+        <w:jc w:val="both"/>
+        <w:rPr>
+          <w:rFonts w:ascii="Times New Roman" w:hAnsi="Times New Roman" w:cs="Times New Roman"/>
+          <w:lang w:val="en-GB"/>
+        </w:rPr>
+      </w:pPr>
+      <w:r>
+        <w:rPr>
+          <w:rFonts w:ascii="Times New Roman" w:hAnsi="Times New Roman" w:cs="Times New Roman"/>
+          <w:lang w:val="en-GB"/>
+        </w:rPr>
+        <w:t>Score by time and number of asteroids shot</w:t>
+      </w:r>
+    </w:p>
+    <w:p>
+      <w:pPr>
+        <w:pStyle w:val="Prrafodelista"/>
+        <w:numPr>
+          <w:ilvl w:val="0"/>
+          <w:numId w:val="8"/>
+        </w:numPr>
+        <w:spacing w:before="120" w:after="120" w:line="240" w:lineRule="exact"/>
+        <w:ind w:right="849"/>
+        <w:jc w:val="both"/>
+        <w:rPr>
+          <w:rFonts w:ascii="Times New Roman" w:hAnsi="Times New Roman" w:cs="Times New Roman"/>
+          <w:lang w:val="en-GB"/>
+        </w:rPr>
+      </w:pPr>
+      <w:r>
+        <w:rPr>
+          <w:rFonts w:ascii="Times New Roman" w:hAnsi="Times New Roman" w:cs="Times New Roman"/>
+          <w:lang w:val="en-GB"/>
+        </w:rPr>
+        <w:t>Life determinate</w:t>
+      </w:r>
+    </w:p>
+    <w:p>
+      <w:pPr>
+        <w:pStyle w:val="Prrafodelista"/>
+        <w:numPr>
+          <w:ilvl w:val="0"/>
+          <w:numId w:val="8"/>
+        </w:numPr>
+        <w:spacing w:before="120" w:after="120" w:line="240" w:lineRule="exact"/>
+        <w:ind w:right="849"/>
+        <w:jc w:val="both"/>
+        <w:rPr>
+          <w:rFonts w:ascii="Times New Roman" w:hAnsi="Times New Roman" w:cs="Times New Roman"/>
+          <w:lang w:val="en-GB"/>
+        </w:rPr>
+      </w:pPr>
+      <w:r>
+        <w:rPr>
+          <w:rFonts w:ascii="Times New Roman" w:hAnsi="Times New Roman" w:cs="Times New Roman"/>
+          <w:lang w:val="en-GB"/>
+        </w:rPr>
+        <w:t>Screen of</w:t>
+      </w:r>
+      <w:r>
+        <w:rPr>
+          <w:rFonts w:ascii="Times New Roman" w:hAnsi="Times New Roman" w:cs="Times New Roman"/>
+          <w:lang w:val="en-GB"/>
+        </w:rPr>
+        <w:t xml:space="preserve"> Game Over</w:t>
+      </w:r>
+    </w:p>
+    <w:p>
+      <w:pPr>
+        <w:spacing w:before="120" w:after="120" w:line="240" w:lineRule="exact"/>
+        <w:ind w:right="849" w:firstLine="567"/>
+        <w:jc w:val="center"/>
+        <w:rPr>
+          <w:rFonts w:ascii="Times New Roman" w:hAnsi="Times New Roman" w:cs="Times New Roman"/>
+          <w:b/>
+          <w:bCs/>
+          <w:lang w:val="en-GB"/>
+        </w:rPr>
+      </w:pPr>
+      <w:r>
+        <w:rPr>
+          <w:rFonts w:ascii="Times New Roman" w:hAnsi="Times New Roman" w:cs="Times New Roman"/>
+          <w:b/>
+          <w:bCs/>
+          <w:lang w:val="en-GB"/>
+        </w:rPr>
+        <w:t>No Functional requirements</w:t>
+      </w:r>
+    </w:p>
+    <w:p>
+      <w:pPr>
+        <w:pStyle w:val="Prrafodelista"/>
+        <w:numPr>
+          <w:ilvl w:val="0"/>
+          <w:numId w:val="5"/>
+        </w:numPr>
+        <w:spacing w:before="120" w:after="120" w:line="240" w:lineRule="exact"/>
+        <w:ind w:right="849"/>
+        <w:jc w:val="both"/>
+        <w:rPr>
+          <w:rFonts w:ascii="Times New Roman" w:hAnsi="Times New Roman" w:cs="Times New Roman"/>
+          <w:lang w:val="en-GB"/>
+        </w:rPr>
+      </w:pPr>
+      <w:r>
+        <w:rPr>
+          <w:rFonts w:ascii="Times New Roman" w:hAnsi="Times New Roman" w:cs="Times New Roman"/>
+          <w:lang w:val="en-GB"/>
+        </w:rPr>
+        <w:t>In levels 3D, t</w:t>
+      </w:r>
+      <w:r>
+        <w:rPr>
+          <w:rFonts w:ascii="Times New Roman" w:hAnsi="Times New Roman" w:cs="Times New Roman"/>
+          <w:lang w:val="en-GB"/>
+        </w:rPr>
+        <w:t>he s</w:t>
+      </w:r>
+      <w:r>
+        <w:rPr>
+          <w:rFonts w:ascii="Times New Roman" w:hAnsi="Times New Roman" w:cs="Times New Roman"/>
+          <w:lang w:val="en-GB"/>
+        </w:rPr>
+        <w:t>hip shoot</w:t>
+      </w:r>
+      <w:r>
+        <w:rPr>
+          <w:rFonts w:ascii="Times New Roman" w:hAnsi="Times New Roman" w:cs="Times New Roman"/>
+          <w:lang w:val="en-GB"/>
+        </w:rPr>
+        <w:t>s</w:t>
+      </w:r>
+      <w:r>
+        <w:rPr>
+          <w:rFonts w:ascii="Times New Roman" w:hAnsi="Times New Roman" w:cs="Times New Roman"/>
+          <w:lang w:val="en-GB"/>
+        </w:rPr>
+        <w:t xml:space="preserve"> missile from mesh with the direction of camera view</w:t>
+      </w:r>
+    </w:p>
+    <w:p>
+      <w:pPr>
+        <w:pStyle w:val="Prrafodelista"/>
+        <w:numPr>
+          <w:ilvl w:val="0"/>
+          <w:numId w:val="5"/>
+        </w:numPr>
+        <w:spacing w:before="120" w:after="120" w:line="240" w:lineRule="exact"/>
+        <w:ind w:right="849"/>
+        <w:jc w:val="both"/>
+        <w:rPr>
+          <w:rFonts w:ascii="Times New Roman" w:hAnsi="Times New Roman" w:cs="Times New Roman"/>
+          <w:lang w:val="en-GB"/>
+        </w:rPr>
+      </w:pPr>
+      <w:r>
+        <w:rPr>
+          <w:rFonts w:ascii="Times New Roman" w:hAnsi="Times New Roman" w:cs="Times New Roman"/>
+          <w:lang w:val="en-GB"/>
+        </w:rPr>
+        <w:t>In levels 2D, the ship shoot</w:t>
+      </w:r>
+      <w:r>
+        <w:rPr>
+          <w:rFonts w:ascii="Times New Roman" w:hAnsi="Times New Roman" w:cs="Times New Roman"/>
+          <w:lang w:val="en-GB"/>
+        </w:rPr>
+        <w:t>s</w:t>
+      </w:r>
+      <w:r>
+        <w:rPr>
+          <w:rFonts w:ascii="Times New Roman" w:hAnsi="Times New Roman" w:cs="Times New Roman"/>
+          <w:lang w:val="en-GB"/>
+        </w:rPr>
+        <w:t xml:space="preserve"> missile from</w:t>
+      </w:r>
+      <w:r>
+        <w:rPr>
+          <w:rFonts w:ascii="Times New Roman" w:hAnsi="Times New Roman" w:cs="Times New Roman"/>
+          <w:lang w:val="en-GB"/>
+        </w:rPr>
+        <w:t xml:space="preserve"> mesh with direction of</w:t>
+      </w:r>
+      <w:r>
+        <w:rPr>
+          <w:rFonts w:ascii="Times New Roman" w:hAnsi="Times New Roman" w:cs="Times New Roman"/>
+          <w:lang w:val="en-GB"/>
+        </w:rPr>
+        <w:t xml:space="preserve"> position</w:t>
+      </w:r>
+      <w:r>
+        <w:rPr>
+          <w:rFonts w:ascii="Times New Roman" w:hAnsi="Times New Roman" w:cs="Times New Roman"/>
+          <w:lang w:val="en-GB"/>
+        </w:rPr>
+        <w:t xml:space="preserve"> of</w:t>
+      </w:r>
+      <w:r>
+        <w:rPr>
+          <w:rFonts w:ascii="Times New Roman" w:hAnsi="Times New Roman" w:cs="Times New Roman"/>
+          <w:lang w:val="en-GB"/>
+        </w:rPr>
+        <w:t xml:space="preserve"> mouse</w:t>
+      </w:r>
+    </w:p>
+    <w:p>
+      <w:pPr>
+        <w:pStyle w:val="Prrafodelista"/>
+        <w:numPr>
+          <w:ilvl w:val="0"/>
+          <w:numId w:val="5"/>
+        </w:numPr>
+        <w:spacing w:before="120" w:after="120" w:line="240" w:lineRule="exact"/>
+        <w:ind w:right="849"/>
+        <w:jc w:val="both"/>
+        <w:rPr>
+          <w:rFonts w:ascii="Times New Roman" w:hAnsi="Times New Roman" w:cs="Times New Roman"/>
+          <w:lang w:val="en-GB"/>
+        </w:rPr>
+      </w:pPr>
+      <w:r>
+        <w:rPr>
+          <w:rFonts w:ascii="Times New Roman" w:hAnsi="Times New Roman" w:cs="Times New Roman"/>
+          <w:lang w:val="en-GB"/>
+        </w:rPr>
+        <w:t>T</w:t>
+      </w:r>
+      <w:r>
+        <w:rPr>
+          <w:rFonts w:ascii="Times New Roman" w:hAnsi="Times New Roman" w:cs="Times New Roman"/>
+          <w:lang w:val="en-GB"/>
+        </w:rPr>
+        <w:t>he s</w:t>
+      </w:r>
+      <w:r>
+        <w:rPr>
+          <w:rFonts w:ascii="Times New Roman" w:hAnsi="Times New Roman" w:cs="Times New Roman"/>
+          <w:lang w:val="en-GB"/>
+        </w:rPr>
+        <w:t>hip</w:t>
+      </w:r>
+      <w:r>
+        <w:rPr>
+          <w:rFonts w:ascii="Times New Roman" w:hAnsi="Times New Roman" w:cs="Times New Roman"/>
+          <w:lang w:val="en-GB"/>
+        </w:rPr>
+        <w:t xml:space="preserve">, except </w:t>
+      </w:r>
+      <w:proofErr w:type="spellStart"/>
+      <w:r>
+        <w:rPr>
+          <w:rFonts w:ascii="Times New Roman" w:hAnsi="Times New Roman" w:cs="Times New Roman"/>
+          <w:lang w:val="en-GB"/>
+        </w:rPr>
+        <w:t>boatship</w:t>
+      </w:r>
+      <w:proofErr w:type="spellEnd"/>
+      <w:r>
+        <w:rPr>
+          <w:rFonts w:ascii="Times New Roman" w:hAnsi="Times New Roman" w:cs="Times New Roman"/>
+          <w:lang w:val="en-GB"/>
+        </w:rPr>
+        <w:t xml:space="preserve"> in level 2D,</w:t>
+      </w:r>
+      <w:r>
+        <w:rPr>
+          <w:rFonts w:ascii="Times New Roman" w:hAnsi="Times New Roman" w:cs="Times New Roman"/>
+          <w:lang w:val="en-GB"/>
+        </w:rPr>
+        <w:t xml:space="preserve"> movement is determinate: with key W and S (forward movement) and with key A and D (Rotation actor)</w:t>
+      </w:r>
+    </w:p>
+    <w:p>
+      <w:pPr>
+        <w:pStyle w:val="Prrafodelista"/>
+        <w:numPr>
+          <w:ilvl w:val="0"/>
+          <w:numId w:val="5"/>
+        </w:numPr>
+        <w:spacing w:before="120" w:after="120" w:line="240" w:lineRule="exact"/>
+        <w:ind w:right="849"/>
+        <w:jc w:val="both"/>
+        <w:rPr>
+          <w:rFonts w:ascii="Times New Roman" w:hAnsi="Times New Roman" w:cs="Times New Roman"/>
+          <w:lang w:val="en-GB"/>
+        </w:rPr>
+      </w:pPr>
+      <w:r>
+        <w:rPr>
+          <w:rFonts w:ascii="Times New Roman" w:hAnsi="Times New Roman" w:cs="Times New Roman"/>
+          <w:lang w:val="en-GB"/>
+        </w:rPr>
+        <w:t xml:space="preserve">In level 2D, the </w:t>
+      </w:r>
+      <w:proofErr w:type="spellStart"/>
+      <w:r>
+        <w:rPr>
+          <w:rFonts w:ascii="Times New Roman" w:hAnsi="Times New Roman" w:cs="Times New Roman"/>
+          <w:lang w:val="en-GB"/>
+        </w:rPr>
+        <w:t>boatship</w:t>
+      </w:r>
+      <w:proofErr w:type="spellEnd"/>
+      <w:r>
+        <w:rPr>
+          <w:rFonts w:ascii="Times New Roman" w:hAnsi="Times New Roman" w:cs="Times New Roman"/>
+          <w:lang w:val="en-GB"/>
+        </w:rPr>
+        <w:t xml:space="preserve"> movement is determinate: with key A and D (right or left movement)</w:t>
+      </w:r>
+    </w:p>
+    <w:p>
+      <w:pPr>
+        <w:pStyle w:val="Prrafodelista"/>
+        <w:numPr>
+          <w:ilvl w:val="0"/>
+          <w:numId w:val="5"/>
+        </w:numPr>
+        <w:spacing w:before="120" w:after="120" w:line="240" w:lineRule="exact"/>
+        <w:ind w:right="849"/>
+        <w:jc w:val="both"/>
+        <w:rPr>
+          <w:rFonts w:ascii="Times New Roman" w:hAnsi="Times New Roman" w:cs="Times New Roman"/>
+          <w:lang w:val="en-GB"/>
+        </w:rPr>
+      </w:pPr>
+      <w:r>
+        <w:rPr>
+          <w:rFonts w:ascii="Times New Roman" w:hAnsi="Times New Roman" w:cs="Times New Roman"/>
+          <w:lang w:val="en-GB"/>
+        </w:rPr>
+        <w:t>The s</w:t>
+      </w:r>
+      <w:r>
+        <w:rPr>
+          <w:rFonts w:ascii="Times New Roman" w:hAnsi="Times New Roman" w:cs="Times New Roman"/>
+          <w:lang w:val="en-GB"/>
+        </w:rPr>
+        <w:t xml:space="preserve">hip </w:t>
+      </w:r>
+      <w:r>
+        <w:rPr>
+          <w:rFonts w:ascii="Times New Roman" w:hAnsi="Times New Roman" w:cs="Times New Roman"/>
+          <w:lang w:val="en-GB"/>
+        </w:rPr>
+        <w:t>has</w:t>
+      </w:r>
+      <w:r>
+        <w:rPr>
+          <w:rFonts w:ascii="Times New Roman" w:hAnsi="Times New Roman" w:cs="Times New Roman"/>
+          <w:lang w:val="en-GB"/>
+        </w:rPr>
+        <w:t xml:space="preserve"> a determinate life expecting that the biggest asteroid has the damage to eliminate all life and the second biggest has the damage to eliminate half life</w:t>
+      </w:r>
+    </w:p>
+    <w:p>
+      <w:pPr>
+        <w:pStyle w:val="Prrafodelista"/>
+        <w:numPr>
+          <w:ilvl w:val="0"/>
+          <w:numId w:val="5"/>
+        </w:numPr>
+        <w:spacing w:before="120" w:after="120" w:line="240" w:lineRule="exact"/>
+        <w:ind w:right="849"/>
+        <w:jc w:val="both"/>
+        <w:rPr>
+          <w:rFonts w:ascii="Times New Roman" w:hAnsi="Times New Roman" w:cs="Times New Roman"/>
+          <w:lang w:val="en-GB"/>
+        </w:rPr>
+      </w:pPr>
+      <w:r>
+        <w:rPr>
+          <w:rFonts w:ascii="Times New Roman" w:hAnsi="Times New Roman" w:cs="Times New Roman"/>
+          <w:lang w:val="en-GB"/>
+        </w:rPr>
+        <w:t>The s</w:t>
+      </w:r>
+      <w:r>
+        <w:rPr>
+          <w:rFonts w:ascii="Times New Roman" w:hAnsi="Times New Roman" w:cs="Times New Roman"/>
+          <w:lang w:val="en-GB"/>
+        </w:rPr>
+        <w:t xml:space="preserve">hip can shoot two missiles per second </w:t>
+      </w:r>
+      <w:r>
+        <w:rPr>
+          <w:rFonts w:ascii="Times New Roman" w:hAnsi="Times New Roman" w:cs="Times New Roman"/>
+          <w:lang w:val="en-GB"/>
+        </w:rPr>
+        <w:t>(</w:t>
+      </w:r>
+      <w:r>
+        <w:rPr>
+          <w:rFonts w:ascii="Times New Roman" w:hAnsi="Times New Roman" w:cs="Times New Roman"/>
+          <w:lang w:val="en-GB"/>
+        </w:rPr>
+        <w:t>one missile per half second</w:t>
+      </w:r>
+      <w:r>
+        <w:rPr>
+          <w:rFonts w:ascii="Times New Roman" w:hAnsi="Times New Roman" w:cs="Times New Roman"/>
+          <w:lang w:val="en-GB"/>
+        </w:rPr>
+        <w:t>)</w:t>
+      </w:r>
+    </w:p>
+    <w:p>
+      <w:pPr>
+        <w:pStyle w:val="Prrafodelista"/>
+        <w:numPr>
+          <w:ilvl w:val="0"/>
+          <w:numId w:val="5"/>
+        </w:numPr>
+        <w:spacing w:before="120" w:after="120" w:line="240" w:lineRule="exact"/>
+        <w:ind w:right="849"/>
+        <w:jc w:val="both"/>
+        <w:rPr>
+          <w:rFonts w:ascii="Times New Roman" w:hAnsi="Times New Roman" w:cs="Times New Roman"/>
+          <w:lang w:val="en-GB"/>
+        </w:rPr>
+      </w:pPr>
+      <w:r>
+        <w:rPr>
+          <w:rFonts w:ascii="Times New Roman" w:hAnsi="Times New Roman" w:cs="Times New Roman"/>
+          <w:lang w:val="en-GB"/>
+        </w:rPr>
+        <w:t xml:space="preserve">The </w:t>
+      </w:r>
+      <w:proofErr w:type="spellStart"/>
+      <w:r>
+        <w:rPr>
+          <w:rFonts w:ascii="Times New Roman" w:hAnsi="Times New Roman" w:cs="Times New Roman"/>
+          <w:lang w:val="en-GB"/>
+        </w:rPr>
+        <w:t>boat</w:t>
+      </w:r>
+      <w:r>
+        <w:rPr>
+          <w:rFonts w:ascii="Times New Roman" w:hAnsi="Times New Roman" w:cs="Times New Roman"/>
+          <w:lang w:val="en-GB"/>
+        </w:rPr>
+        <w:t>ship</w:t>
+      </w:r>
+      <w:proofErr w:type="spellEnd"/>
+      <w:r>
+        <w:rPr>
+          <w:rFonts w:ascii="Times New Roman" w:hAnsi="Times New Roman" w:cs="Times New Roman"/>
+          <w:lang w:val="en-GB"/>
+        </w:rPr>
+        <w:t xml:space="preserve"> has two </w:t>
+      </w:r>
+      <w:proofErr w:type="spellStart"/>
+      <w:r>
+        <w:rPr>
+          <w:rFonts w:ascii="Times New Roman" w:hAnsi="Times New Roman" w:cs="Times New Roman"/>
+          <w:lang w:val="en-GB"/>
+        </w:rPr>
+        <w:t>CollisionComp</w:t>
+      </w:r>
+      <w:proofErr w:type="spellEnd"/>
+      <w:r>
+        <w:rPr>
+          <w:rFonts w:ascii="Times New Roman" w:hAnsi="Times New Roman" w:cs="Times New Roman"/>
+          <w:lang w:val="en-GB"/>
+        </w:rPr>
+        <w:t xml:space="preserve"> to notice the collision with asteroids</w:t>
+      </w:r>
+    </w:p>
+    <w:p>
+      <w:pPr>
+        <w:pStyle w:val="Prrafodelista"/>
+        <w:numPr>
+          <w:ilvl w:val="0"/>
+          <w:numId w:val="5"/>
+        </w:numPr>
+        <w:spacing w:before="120" w:after="120" w:line="240" w:lineRule="exact"/>
+        <w:ind w:right="849"/>
+        <w:jc w:val="both"/>
+        <w:rPr>
+          <w:rFonts w:ascii="Times New Roman" w:hAnsi="Times New Roman" w:cs="Times New Roman"/>
+          <w:lang w:val="en-GB"/>
+        </w:rPr>
+      </w:pPr>
+      <w:r>
+        <w:rPr>
+          <w:rFonts w:ascii="Times New Roman" w:hAnsi="Times New Roman" w:cs="Times New Roman"/>
+          <w:lang w:val="en-GB"/>
+        </w:rPr>
+        <w:t xml:space="preserve">The spaceship has one </w:t>
+      </w:r>
+      <w:proofErr w:type="spellStart"/>
+      <w:r>
+        <w:rPr>
+          <w:rFonts w:ascii="Times New Roman" w:hAnsi="Times New Roman" w:cs="Times New Roman"/>
+          <w:lang w:val="en-GB"/>
+        </w:rPr>
+        <w:t>CollisionComp</w:t>
+      </w:r>
+      <w:proofErr w:type="spellEnd"/>
+      <w:r>
+        <w:rPr>
+          <w:rFonts w:ascii="Times New Roman" w:hAnsi="Times New Roman" w:cs="Times New Roman"/>
+          <w:lang w:val="en-GB"/>
+        </w:rPr>
+        <w:t xml:space="preserve"> to notice the collision with asteroids</w:t>
+      </w:r>
+    </w:p>
+    <w:p>
+      <w:pPr>
+        <w:pStyle w:val="Prrafodelista"/>
+        <w:numPr>
+          <w:ilvl w:val="0"/>
+          <w:numId w:val="5"/>
+        </w:numPr>
+        <w:spacing w:before="120" w:after="120" w:line="240" w:lineRule="exact"/>
+        <w:ind w:right="849"/>
+        <w:jc w:val="both"/>
+        <w:rPr>
+          <w:rFonts w:ascii="Times New Roman" w:hAnsi="Times New Roman" w:cs="Times New Roman"/>
+          <w:lang w:val="en-GB"/>
+        </w:rPr>
+      </w:pPr>
+      <w:r>
+        <w:rPr>
+          <w:rFonts w:ascii="Times New Roman" w:hAnsi="Times New Roman" w:cs="Times New Roman"/>
+          <w:lang w:val="en-GB"/>
+        </w:rPr>
+        <w:t>When missiles</w:t>
+      </w:r>
+      <w:r>
+        <w:rPr>
+          <w:rFonts w:ascii="Times New Roman" w:hAnsi="Times New Roman" w:cs="Times New Roman"/>
+          <w:lang w:val="en-GB"/>
+        </w:rPr>
+        <w:t xml:space="preserve"> of</w:t>
+      </w:r>
+      <w:r>
+        <w:rPr>
+          <w:rFonts w:ascii="Times New Roman" w:hAnsi="Times New Roman" w:cs="Times New Roman"/>
+          <w:lang w:val="en-GB"/>
+        </w:rPr>
+        <w:t xml:space="preserve"> ship destroy asteroid, </w:t>
+      </w:r>
+      <w:r>
+        <w:rPr>
+          <w:rFonts w:ascii="Times New Roman" w:hAnsi="Times New Roman" w:cs="Times New Roman"/>
+          <w:lang w:val="en-GB"/>
+        </w:rPr>
+        <w:t xml:space="preserve">the </w:t>
+      </w:r>
+      <w:r>
+        <w:rPr>
+          <w:rFonts w:ascii="Times New Roman" w:hAnsi="Times New Roman" w:cs="Times New Roman"/>
+          <w:lang w:val="en-GB"/>
+        </w:rPr>
+        <w:t>ship earn</w:t>
+      </w:r>
+      <w:r>
+        <w:rPr>
+          <w:rFonts w:ascii="Times New Roman" w:hAnsi="Times New Roman" w:cs="Times New Roman"/>
+          <w:lang w:val="en-GB"/>
+        </w:rPr>
+        <w:t>s</w:t>
+      </w:r>
+      <w:r>
+        <w:rPr>
+          <w:rFonts w:ascii="Times New Roman" w:hAnsi="Times New Roman" w:cs="Times New Roman"/>
+          <w:lang w:val="en-GB"/>
+        </w:rPr>
+        <w:t xml:space="preserve"> 50 points</w:t>
+      </w:r>
+    </w:p>
+    <w:p>
+      <w:pPr>
+        <w:pStyle w:val="Prrafodelista"/>
+        <w:numPr>
+          <w:ilvl w:val="0"/>
+          <w:numId w:val="5"/>
+        </w:numPr>
+        <w:spacing w:before="120" w:after="120" w:line="240" w:lineRule="exact"/>
+        <w:ind w:right="849"/>
+        <w:jc w:val="both"/>
+        <w:rPr>
+          <w:rFonts w:ascii="Times New Roman" w:hAnsi="Times New Roman" w:cs="Times New Roman"/>
+          <w:lang w:val="en-GB"/>
+        </w:rPr>
+      </w:pPr>
+      <w:r>
+        <w:rPr>
+          <w:rFonts w:ascii="Times New Roman" w:hAnsi="Times New Roman" w:cs="Times New Roman"/>
+          <w:lang w:val="en-GB"/>
+        </w:rPr>
+        <w:t xml:space="preserve">When the life of ship </w:t>
+      </w:r>
+      <w:r>
+        <w:rPr>
+          <w:rFonts w:ascii="Times New Roman" w:hAnsi="Times New Roman" w:cs="Times New Roman"/>
+          <w:lang w:val="en-GB"/>
+        </w:rPr>
+        <w:t>is</w:t>
+      </w:r>
+      <w:r>
+        <w:rPr>
+          <w:rFonts w:ascii="Times New Roman" w:hAnsi="Times New Roman" w:cs="Times New Roman"/>
+          <w:lang w:val="en-GB"/>
+        </w:rPr>
+        <w:t xml:space="preserve"> zero, the game is end and launch the level with the score and message of game over</w:t>
+      </w:r>
+      <w:r>
+        <w:rPr>
+          <w:rFonts w:ascii="Times New Roman" w:hAnsi="Times New Roman" w:cs="Times New Roman"/>
+          <w:lang w:val="en-GB"/>
+        </w:rPr>
+        <w:t xml:space="preserve"> </w:t>
+      </w:r>
+    </w:p>
+    <w:p>
+      <w:pPr>
+        <w:pStyle w:val="Prrafodelista"/>
+        <w:numPr>
+          <w:ilvl w:val="0"/>
+          <w:numId w:val="5"/>
+        </w:numPr>
+        <w:spacing w:before="120" w:after="120" w:line="240" w:lineRule="exact"/>
+        <w:ind w:right="849"/>
+        <w:jc w:val="both"/>
+        <w:rPr>
+          <w:rFonts w:ascii="Times New Roman" w:hAnsi="Times New Roman" w:cs="Times New Roman"/>
+          <w:lang w:val="en-GB"/>
+        </w:rPr>
+      </w:pPr>
+      <w:r>
+        <w:rPr>
+          <w:rFonts w:ascii="Times New Roman" w:hAnsi="Times New Roman" w:cs="Times New Roman"/>
+          <w:lang w:val="en-GB"/>
+        </w:rPr>
+        <w:t>When the game is end, every second which has survived will count</w:t>
+      </w:r>
+      <w:r>
+        <w:rPr>
+          <w:rFonts w:ascii="Times New Roman" w:hAnsi="Times New Roman" w:cs="Times New Roman"/>
+          <w:lang w:val="en-GB"/>
+        </w:rPr>
+        <w:t>s</w:t>
+      </w:r>
+      <w:r>
+        <w:rPr>
+          <w:rFonts w:ascii="Times New Roman" w:hAnsi="Times New Roman" w:cs="Times New Roman"/>
+          <w:lang w:val="en-GB"/>
+        </w:rPr>
+        <w:t xml:space="preserve"> as 5 points</w:t>
+      </w:r>
+    </w:p>
+    <w:p>
+      <w:pPr>
+        <w:pStyle w:val="Prrafodelista"/>
+        <w:numPr>
+          <w:ilvl w:val="0"/>
+          <w:numId w:val="5"/>
+        </w:numPr>
+        <w:spacing w:before="120" w:after="120" w:line="240" w:lineRule="exact"/>
+        <w:ind w:right="849"/>
+        <w:jc w:val="both"/>
+        <w:rPr>
+          <w:rFonts w:ascii="Times New Roman" w:hAnsi="Times New Roman" w:cs="Times New Roman"/>
+          <w:lang w:val="en-GB"/>
+        </w:rPr>
+      </w:pPr>
+      <w:r>
+        <w:rPr>
+          <w:rFonts w:ascii="Times New Roman" w:hAnsi="Times New Roman" w:cs="Times New Roman"/>
+          <w:lang w:val="en-GB"/>
+        </w:rPr>
+        <w:t xml:space="preserve">There are </w:t>
+      </w:r>
+      <w:r>
+        <w:rPr>
+          <w:rFonts w:ascii="Times New Roman" w:hAnsi="Times New Roman" w:cs="Times New Roman"/>
+          <w:lang w:val="en-GB"/>
+        </w:rPr>
+        <w:t>4</w:t>
+      </w:r>
+      <w:r>
+        <w:rPr>
+          <w:rFonts w:ascii="Times New Roman" w:hAnsi="Times New Roman" w:cs="Times New Roman"/>
+          <w:lang w:val="en-GB"/>
+        </w:rPr>
+        <w:t xml:space="preserve"> determinate sizes of asteroids</w:t>
+      </w:r>
+    </w:p>
+    <w:p>
+      <w:pPr>
+        <w:pStyle w:val="Prrafodelista"/>
+        <w:numPr>
+          <w:ilvl w:val="0"/>
+          <w:numId w:val="5"/>
+        </w:numPr>
+        <w:spacing w:before="120" w:after="120" w:line="240" w:lineRule="exact"/>
+        <w:ind w:right="849"/>
+        <w:jc w:val="both"/>
+        <w:rPr>
+          <w:rFonts w:ascii="Times New Roman" w:hAnsi="Times New Roman" w:cs="Times New Roman"/>
+          <w:lang w:val="en-GB"/>
+        </w:rPr>
+      </w:pPr>
+      <w:r>
+        <w:rPr>
+          <w:rFonts w:ascii="Times New Roman" w:hAnsi="Times New Roman" w:cs="Times New Roman"/>
+          <w:lang w:val="en-GB"/>
+        </w:rPr>
+        <w:t>Asteroids can spawn with different sizes</w:t>
+      </w:r>
+    </w:p>
+    <w:p>
+      <w:pPr>
+        <w:pStyle w:val="Prrafodelista"/>
+        <w:numPr>
+          <w:ilvl w:val="0"/>
+          <w:numId w:val="5"/>
+        </w:numPr>
+        <w:spacing w:before="120" w:after="120" w:line="240" w:lineRule="exact"/>
+        <w:ind w:right="849"/>
+        <w:jc w:val="both"/>
+        <w:rPr>
+          <w:rFonts w:ascii="Times New Roman" w:hAnsi="Times New Roman" w:cs="Times New Roman"/>
+          <w:lang w:val="en-GB"/>
+        </w:rPr>
+      </w:pPr>
+      <w:r>
+        <w:rPr>
+          <w:rFonts w:ascii="Times New Roman" w:hAnsi="Times New Roman" w:cs="Times New Roman"/>
+          <w:lang w:val="en-GB"/>
+        </w:rPr>
+        <w:t>When an asteroid is shot</w:t>
+      </w:r>
+      <w:r>
+        <w:rPr>
+          <w:rFonts w:ascii="Times New Roman" w:hAnsi="Times New Roman" w:cs="Times New Roman"/>
+          <w:lang w:val="en-GB"/>
+        </w:rPr>
+        <w:t>, this is destroyed and spawn two asteroids half its size</w:t>
+      </w:r>
+    </w:p>
+    <w:p>
+      <w:pPr>
+        <w:pStyle w:val="Prrafodelista"/>
+        <w:numPr>
+          <w:ilvl w:val="0"/>
+          <w:numId w:val="5"/>
+        </w:numPr>
+        <w:spacing w:before="120" w:after="120" w:line="240" w:lineRule="exact"/>
+        <w:ind w:right="849"/>
+        <w:jc w:val="both"/>
+        <w:rPr>
+          <w:rFonts w:ascii="Times New Roman" w:hAnsi="Times New Roman" w:cs="Times New Roman"/>
+          <w:lang w:val="en-GB"/>
+        </w:rPr>
+      </w:pPr>
+      <w:r>
+        <w:rPr>
+          <w:rFonts w:ascii="Times New Roman" w:hAnsi="Times New Roman" w:cs="Times New Roman"/>
+          <w:lang w:val="en-GB"/>
+        </w:rPr>
+        <w:t>When an asteroid is shot and his size is the smallest,</w:t>
+      </w:r>
+      <w:r>
+        <w:rPr>
+          <w:rFonts w:ascii="Times New Roman" w:hAnsi="Times New Roman" w:cs="Times New Roman"/>
+          <w:lang w:val="en-GB"/>
+        </w:rPr>
+        <w:t xml:space="preserve"> this is destroyed and</w:t>
+      </w:r>
+      <w:r>
+        <w:rPr>
+          <w:rFonts w:ascii="Times New Roman" w:hAnsi="Times New Roman" w:cs="Times New Roman"/>
+          <w:lang w:val="en-GB"/>
+        </w:rPr>
+        <w:t xml:space="preserve"> don’t spawn anything</w:t>
+      </w:r>
+    </w:p>
+    <w:p>
+      <w:pPr>
+        <w:pStyle w:val="Prrafodelista"/>
+        <w:numPr>
+          <w:ilvl w:val="0"/>
+          <w:numId w:val="5"/>
+        </w:numPr>
+        <w:spacing w:before="120" w:after="120" w:line="240" w:lineRule="exact"/>
+        <w:ind w:right="849"/>
+        <w:jc w:val="both"/>
+        <w:rPr>
+          <w:rFonts w:ascii="Times New Roman" w:hAnsi="Times New Roman" w:cs="Times New Roman"/>
+          <w:lang w:val="en-GB"/>
+        </w:rPr>
+      </w:pPr>
+      <w:r>
+        <w:rPr>
+          <w:rFonts w:ascii="Times New Roman" w:hAnsi="Times New Roman" w:cs="Times New Roman"/>
+          <w:lang w:val="en-GB"/>
+        </w:rPr>
+        <w:t>W</w:t>
+      </w:r>
+      <w:r>
+        <w:rPr>
+          <w:rFonts w:ascii="Times New Roman" w:hAnsi="Times New Roman" w:cs="Times New Roman"/>
+          <w:lang w:val="en-GB"/>
+        </w:rPr>
+        <w:t>hen an asteroid</w:t>
+      </w:r>
+      <w:r>
+        <w:rPr>
+          <w:rFonts w:ascii="Times New Roman" w:hAnsi="Times New Roman" w:cs="Times New Roman"/>
+          <w:lang w:val="en-GB"/>
+        </w:rPr>
+        <w:t xml:space="preserve"> or </w:t>
+      </w:r>
+      <w:proofErr w:type="gramStart"/>
+      <w:r>
+        <w:rPr>
+          <w:rFonts w:ascii="Times New Roman" w:hAnsi="Times New Roman" w:cs="Times New Roman"/>
+          <w:lang w:val="en-GB"/>
+        </w:rPr>
+        <w:t>an</w:t>
+      </w:r>
+      <w:proofErr w:type="gramEnd"/>
+      <w:r>
+        <w:rPr>
+          <w:rFonts w:ascii="Times New Roman" w:hAnsi="Times New Roman" w:cs="Times New Roman"/>
+          <w:lang w:val="en-GB"/>
+        </w:rPr>
+        <w:t xml:space="preserve"> missile</w:t>
+      </w:r>
+      <w:r>
+        <w:rPr>
+          <w:rFonts w:ascii="Times New Roman" w:hAnsi="Times New Roman" w:cs="Times New Roman"/>
+          <w:lang w:val="en-GB"/>
+        </w:rPr>
+        <w:t xml:space="preserve"> touch </w:t>
+      </w:r>
+      <w:proofErr w:type="spellStart"/>
+      <w:r>
+        <w:rPr>
+          <w:rFonts w:ascii="Times New Roman" w:hAnsi="Times New Roman" w:cs="Times New Roman"/>
+          <w:lang w:val="en-GB"/>
+        </w:rPr>
+        <w:t>KillZVolume</w:t>
+      </w:r>
+      <w:proofErr w:type="spellEnd"/>
+      <w:r>
+        <w:rPr>
+          <w:rFonts w:ascii="Times New Roman" w:hAnsi="Times New Roman" w:cs="Times New Roman"/>
+          <w:lang w:val="en-GB"/>
+        </w:rPr>
+        <w:t>, t</w:t>
+      </w:r>
+      <w:r>
+        <w:rPr>
+          <w:rFonts w:ascii="Times New Roman" w:hAnsi="Times New Roman" w:cs="Times New Roman"/>
+          <w:lang w:val="en-GB"/>
+        </w:rPr>
+        <w:t>hey</w:t>
+      </w:r>
+      <w:r>
+        <w:rPr>
+          <w:rFonts w:ascii="Times New Roman" w:hAnsi="Times New Roman" w:cs="Times New Roman"/>
+          <w:lang w:val="en-GB"/>
+        </w:rPr>
+        <w:t xml:space="preserve"> </w:t>
+      </w:r>
+      <w:r>
+        <w:rPr>
+          <w:rFonts w:ascii="Times New Roman" w:hAnsi="Times New Roman" w:cs="Times New Roman"/>
+          <w:lang w:val="en-GB"/>
+        </w:rPr>
+        <w:t>are</w:t>
+      </w:r>
+      <w:r>
+        <w:rPr>
+          <w:rFonts w:ascii="Times New Roman" w:hAnsi="Times New Roman" w:cs="Times New Roman"/>
+          <w:lang w:val="en-GB"/>
+        </w:rPr>
+        <w:t xml:space="preserve"> destroyed</w:t>
+      </w:r>
+    </w:p>
+    <w:p>
+      <w:pPr>
+        <w:pStyle w:val="Prrafodelista"/>
+        <w:numPr>
+          <w:ilvl w:val="0"/>
+          <w:numId w:val="5"/>
+        </w:numPr>
+        <w:spacing w:before="120" w:after="120" w:line="240" w:lineRule="exact"/>
+        <w:ind w:right="849"/>
+        <w:jc w:val="both"/>
+        <w:rPr>
+          <w:rFonts w:ascii="Times New Roman" w:hAnsi="Times New Roman" w:cs="Times New Roman"/>
+          <w:lang w:val="en-GB"/>
+        </w:rPr>
+      </w:pPr>
+      <w:r>
+        <w:rPr>
+          <w:rFonts w:ascii="Times New Roman" w:hAnsi="Times New Roman" w:cs="Times New Roman"/>
+          <w:lang w:val="en-GB"/>
+        </w:rPr>
+        <w:t>In levels 3D, v</w:t>
+      </w:r>
+      <w:r>
+        <w:rPr>
+          <w:rFonts w:ascii="Times New Roman" w:hAnsi="Times New Roman" w:cs="Times New Roman"/>
+          <w:lang w:val="en-GB"/>
+        </w:rPr>
+        <w:t xml:space="preserve">elocity of asteroids </w:t>
+      </w:r>
+      <w:r>
+        <w:rPr>
+          <w:rFonts w:ascii="Times New Roman" w:hAnsi="Times New Roman" w:cs="Times New Roman"/>
+          <w:lang w:val="en-GB"/>
+        </w:rPr>
+        <w:t>is</w:t>
+      </w:r>
+      <w:r>
+        <w:rPr>
+          <w:rFonts w:ascii="Times New Roman" w:hAnsi="Times New Roman" w:cs="Times New Roman"/>
+          <w:lang w:val="en-GB"/>
+        </w:rPr>
+        <w:t xml:space="preserve"> random</w:t>
+      </w:r>
+      <w:r>
+        <w:rPr>
+          <w:rFonts w:ascii="Times New Roman" w:hAnsi="Times New Roman" w:cs="Times New Roman"/>
+          <w:lang w:val="en-GB"/>
+        </w:rPr>
+        <w:t xml:space="preserve"> with ranges</w:t>
+      </w:r>
+      <w:r>
+        <w:rPr>
+          <w:rFonts w:ascii="Times New Roman" w:hAnsi="Times New Roman" w:cs="Times New Roman"/>
+          <w:lang w:val="en-GB"/>
+        </w:rPr>
+        <w:t>, but</w:t>
+      </w:r>
+      <w:r>
+        <w:rPr>
+          <w:rFonts w:ascii="Times New Roman" w:hAnsi="Times New Roman" w:cs="Times New Roman"/>
+          <w:lang w:val="en-GB"/>
+        </w:rPr>
+        <w:t xml:space="preserve"> the component Z always is negative</w:t>
+      </w:r>
+      <w:r>
+        <w:rPr>
+          <w:rFonts w:ascii="Times New Roman" w:hAnsi="Times New Roman" w:cs="Times New Roman"/>
+          <w:lang w:val="en-GB"/>
+        </w:rPr>
+        <w:t xml:space="preserve"> respect rotation</w:t>
+      </w:r>
+      <w:r>
+        <w:rPr>
+          <w:rFonts w:ascii="Times New Roman" w:hAnsi="Times New Roman" w:cs="Times New Roman"/>
+          <w:lang w:val="en-GB"/>
+        </w:rPr>
+        <w:t xml:space="preserve"> </w:t>
+      </w:r>
+      <w:proofErr w:type="spellStart"/>
+      <w:r>
+        <w:rPr>
+          <w:rFonts w:ascii="Times New Roman" w:hAnsi="Times New Roman" w:cs="Times New Roman"/>
+          <w:lang w:val="en-GB"/>
+        </w:rPr>
+        <w:t>AsteroidsManager</w:t>
+      </w:r>
+      <w:proofErr w:type="spellEnd"/>
+    </w:p>
+    <w:p>
+      <w:pPr>
+        <w:pStyle w:val="Prrafodelista"/>
+        <w:numPr>
+          <w:ilvl w:val="0"/>
+          <w:numId w:val="5"/>
+        </w:numPr>
+        <w:spacing w:before="120" w:after="120" w:line="240" w:lineRule="exact"/>
+        <w:ind w:right="849"/>
+        <w:jc w:val="both"/>
+        <w:rPr>
+          <w:rFonts w:ascii="Times New Roman" w:hAnsi="Times New Roman" w:cs="Times New Roman"/>
+          <w:lang w:val="en-GB"/>
+        </w:rPr>
+      </w:pPr>
+      <w:r>
+        <w:rPr>
+          <w:rFonts w:ascii="Times New Roman" w:hAnsi="Times New Roman" w:cs="Times New Roman"/>
+          <w:lang w:val="en-GB"/>
+        </w:rPr>
+        <w:t>In levels 3D, c</w:t>
+      </w:r>
+      <w:r>
+        <w:rPr>
+          <w:rFonts w:ascii="Times New Roman" w:hAnsi="Times New Roman" w:cs="Times New Roman"/>
+          <w:lang w:val="en-GB"/>
+        </w:rPr>
+        <w:t>omponents X and Y of asteroid’s spawn location is random with range and the component Z is determinate</w:t>
+      </w:r>
+      <w:r>
+        <w:rPr>
+          <w:rFonts w:ascii="Times New Roman" w:hAnsi="Times New Roman" w:cs="Times New Roman"/>
+          <w:lang w:val="en-GB"/>
+        </w:rPr>
+        <w:t xml:space="preserve"> </w:t>
+      </w:r>
+    </w:p>
+    <w:p>
+      <w:pPr>
+        <w:pStyle w:val="Prrafodelista"/>
+        <w:numPr>
+          <w:ilvl w:val="0"/>
+          <w:numId w:val="5"/>
+        </w:numPr>
+        <w:spacing w:before="120" w:after="120" w:line="240" w:lineRule="exact"/>
+        <w:ind w:right="849"/>
+        <w:jc w:val="both"/>
+        <w:rPr>
+          <w:rFonts w:ascii="Times New Roman" w:hAnsi="Times New Roman" w:cs="Times New Roman"/>
+          <w:lang w:val="en-GB"/>
+        </w:rPr>
+      </w:pPr>
+      <w:r>
+        <w:rPr>
+          <w:rFonts w:ascii="Times New Roman" w:hAnsi="Times New Roman" w:cs="Times New Roman"/>
+          <w:lang w:val="en-GB"/>
+        </w:rPr>
+        <w:t>In levels 2D, c</w:t>
+      </w:r>
+      <w:r>
+        <w:rPr>
+          <w:rFonts w:ascii="Times New Roman" w:hAnsi="Times New Roman" w:cs="Times New Roman"/>
+          <w:lang w:val="en-GB"/>
+        </w:rPr>
+        <w:t>omponent</w:t>
+      </w:r>
+      <w:r>
+        <w:rPr>
+          <w:rFonts w:ascii="Times New Roman" w:hAnsi="Times New Roman" w:cs="Times New Roman"/>
+          <w:lang w:val="en-GB"/>
+        </w:rPr>
+        <w:t>s</w:t>
+      </w:r>
+      <w:r>
+        <w:rPr>
+          <w:rFonts w:ascii="Times New Roman" w:hAnsi="Times New Roman" w:cs="Times New Roman"/>
+          <w:lang w:val="en-GB"/>
+        </w:rPr>
+        <w:t xml:space="preserve"> </w:t>
+      </w:r>
+      <w:r>
+        <w:rPr>
+          <w:rFonts w:ascii="Times New Roman" w:hAnsi="Times New Roman" w:cs="Times New Roman"/>
+          <w:lang w:val="en-GB"/>
+        </w:rPr>
+        <w:t xml:space="preserve">X </w:t>
+      </w:r>
+      <w:r>
+        <w:rPr>
+          <w:rFonts w:ascii="Times New Roman" w:hAnsi="Times New Roman" w:cs="Times New Roman"/>
+          <w:lang w:val="en-GB"/>
+        </w:rPr>
+        <w:t xml:space="preserve">and Z </w:t>
+      </w:r>
+      <w:r>
+        <w:rPr>
+          <w:rFonts w:ascii="Times New Roman" w:hAnsi="Times New Roman" w:cs="Times New Roman"/>
+          <w:lang w:val="en-GB"/>
+        </w:rPr>
+        <w:t xml:space="preserve">of velocity of asteroids </w:t>
+      </w:r>
+      <w:r>
+        <w:rPr>
+          <w:rFonts w:ascii="Times New Roman" w:hAnsi="Times New Roman" w:cs="Times New Roman"/>
+          <w:lang w:val="en-GB"/>
+        </w:rPr>
+        <w:t>are</w:t>
+      </w:r>
+      <w:r>
+        <w:rPr>
+          <w:rFonts w:ascii="Times New Roman" w:hAnsi="Times New Roman" w:cs="Times New Roman"/>
+          <w:lang w:val="en-GB"/>
+        </w:rPr>
+        <w:t xml:space="preserve"> random with ranges</w:t>
+      </w:r>
+      <w:r>
+        <w:rPr>
+          <w:rFonts w:ascii="Times New Roman" w:hAnsi="Times New Roman" w:cs="Times New Roman"/>
+          <w:lang w:val="en-GB"/>
+        </w:rPr>
+        <w:t xml:space="preserve"> and</w:t>
+      </w:r>
+      <w:r>
+        <w:rPr>
+          <w:rFonts w:ascii="Times New Roman" w:hAnsi="Times New Roman" w:cs="Times New Roman"/>
+          <w:lang w:val="en-GB"/>
+        </w:rPr>
+        <w:t xml:space="preserve"> component Y is zero</w:t>
+      </w:r>
+      <w:r>
+        <w:rPr>
+          <w:rFonts w:ascii="Times New Roman" w:hAnsi="Times New Roman" w:cs="Times New Roman"/>
+          <w:lang w:val="en-GB"/>
+        </w:rPr>
+        <w:t>, but</w:t>
+      </w:r>
+      <w:r>
+        <w:rPr>
+          <w:rFonts w:ascii="Times New Roman" w:hAnsi="Times New Roman" w:cs="Times New Roman"/>
+          <w:lang w:val="en-GB"/>
+        </w:rPr>
+        <w:t xml:space="preserve"> the component Z always is negative respect rotation </w:t>
+      </w:r>
+      <w:proofErr w:type="spellStart"/>
+      <w:r>
+        <w:rPr>
+          <w:rFonts w:ascii="Times New Roman" w:hAnsi="Times New Roman" w:cs="Times New Roman"/>
+          <w:lang w:val="en-GB"/>
+        </w:rPr>
+        <w:t>AsteroidsManager</w:t>
+      </w:r>
+      <w:proofErr w:type="spellEnd"/>
+    </w:p>
+    <w:p>
+      <w:pPr>
+        <w:pStyle w:val="Prrafodelista"/>
+        <w:numPr>
+          <w:ilvl w:val="0"/>
+          <w:numId w:val="5"/>
+        </w:numPr>
+        <w:spacing w:before="120" w:after="120" w:line="240" w:lineRule="exact"/>
+        <w:ind w:right="849"/>
+        <w:jc w:val="both"/>
+        <w:rPr>
+          <w:rFonts w:ascii="Times New Roman" w:hAnsi="Times New Roman" w:cs="Times New Roman"/>
+          <w:lang w:val="en-GB"/>
+        </w:rPr>
+      </w:pPr>
+      <w:r>
+        <w:rPr>
+          <w:rFonts w:ascii="Times New Roman" w:hAnsi="Times New Roman" w:cs="Times New Roman"/>
+          <w:lang w:val="en-GB"/>
+        </w:rPr>
+        <w:t>In levels 2D, c</w:t>
+      </w:r>
+      <w:r>
+        <w:rPr>
+          <w:rFonts w:ascii="Times New Roman" w:hAnsi="Times New Roman" w:cs="Times New Roman"/>
+          <w:lang w:val="en-GB"/>
+        </w:rPr>
+        <w:t>omponent X of asteroid’s spawn location is random with range</w:t>
+      </w:r>
+      <w:r>
+        <w:rPr>
+          <w:rFonts w:ascii="Times New Roman" w:hAnsi="Times New Roman" w:cs="Times New Roman"/>
+          <w:lang w:val="en-GB"/>
+        </w:rPr>
+        <w:t>,</w:t>
+      </w:r>
+      <w:r>
+        <w:rPr>
+          <w:rFonts w:ascii="Times New Roman" w:hAnsi="Times New Roman" w:cs="Times New Roman"/>
+          <w:lang w:val="en-GB"/>
+        </w:rPr>
+        <w:t xml:space="preserve"> </w:t>
+      </w:r>
+      <w:r>
+        <w:rPr>
+          <w:rFonts w:ascii="Times New Roman" w:hAnsi="Times New Roman" w:cs="Times New Roman"/>
+          <w:lang w:val="en-GB"/>
+        </w:rPr>
+        <w:t>c</w:t>
+      </w:r>
+      <w:r>
+        <w:rPr>
+          <w:rFonts w:ascii="Times New Roman" w:hAnsi="Times New Roman" w:cs="Times New Roman"/>
+          <w:lang w:val="en-GB"/>
+        </w:rPr>
+        <w:t>omponent</w:t>
+      </w:r>
+      <w:r>
+        <w:rPr>
+          <w:rFonts w:ascii="Times New Roman" w:hAnsi="Times New Roman" w:cs="Times New Roman"/>
+          <w:lang w:val="en-GB"/>
+        </w:rPr>
+        <w:t>s</w:t>
+      </w:r>
+      <w:r>
+        <w:rPr>
+          <w:rFonts w:ascii="Times New Roman" w:hAnsi="Times New Roman" w:cs="Times New Roman"/>
+          <w:lang w:val="en-GB"/>
+        </w:rPr>
+        <w:t xml:space="preserve"> </w:t>
+      </w:r>
+      <w:r>
+        <w:rPr>
+          <w:rFonts w:ascii="Times New Roman" w:hAnsi="Times New Roman" w:cs="Times New Roman"/>
+          <w:lang w:val="en-GB"/>
+        </w:rPr>
+        <w:t>Y and Z</w:t>
+      </w:r>
+      <w:r>
+        <w:rPr>
+          <w:rFonts w:ascii="Times New Roman" w:hAnsi="Times New Roman" w:cs="Times New Roman"/>
+          <w:lang w:val="en-GB"/>
+        </w:rPr>
+        <w:t xml:space="preserve"> is determinate</w:t>
+      </w:r>
+    </w:p>
+    <w:p>
+      <w:pPr>
+        <w:pStyle w:val="Prrafodelista"/>
+        <w:numPr>
+          <w:ilvl w:val="0"/>
+          <w:numId w:val="5"/>
+        </w:numPr>
+        <w:spacing w:before="120" w:after="120" w:line="240" w:lineRule="exact"/>
+        <w:ind w:right="849"/>
+        <w:jc w:val="both"/>
+        <w:rPr>
+          <w:rFonts w:ascii="Times New Roman" w:hAnsi="Times New Roman" w:cs="Times New Roman"/>
+          <w:lang w:val="en-GB"/>
+        </w:rPr>
+      </w:pPr>
+      <w:r>
+        <w:rPr>
+          <w:rFonts w:ascii="Times New Roman" w:hAnsi="Times New Roman" w:cs="Times New Roman"/>
+          <w:lang w:val="en-GB"/>
+        </w:rPr>
+        <w:t xml:space="preserve">Missiles have a </w:t>
+      </w:r>
+      <w:proofErr w:type="spellStart"/>
+      <w:r>
+        <w:rPr>
+          <w:rFonts w:ascii="Times New Roman" w:hAnsi="Times New Roman" w:cs="Times New Roman"/>
+          <w:lang w:val="en-GB"/>
+        </w:rPr>
+        <w:t>CollisionComp</w:t>
+      </w:r>
+      <w:proofErr w:type="spellEnd"/>
+      <w:r>
+        <w:rPr>
+          <w:rFonts w:ascii="Times New Roman" w:hAnsi="Times New Roman" w:cs="Times New Roman"/>
+          <w:lang w:val="en-GB"/>
+        </w:rPr>
+        <w:t xml:space="preserve"> to notice the collision with asteroids or ship</w:t>
+      </w:r>
+    </w:p>
+    <w:p>
+      <w:pPr>
+        <w:pStyle w:val="Prrafodelista"/>
+        <w:numPr>
+          <w:ilvl w:val="0"/>
+          <w:numId w:val="5"/>
+        </w:numPr>
+        <w:spacing w:before="120" w:after="120" w:line="240" w:lineRule="exact"/>
+        <w:ind w:right="849"/>
+        <w:jc w:val="both"/>
+        <w:rPr>
+          <w:rFonts w:ascii="Times New Roman" w:hAnsi="Times New Roman" w:cs="Times New Roman"/>
+          <w:lang w:val="en-GB"/>
+        </w:rPr>
+      </w:pPr>
+      <w:r>
+        <w:rPr>
+          <w:rFonts w:ascii="Times New Roman" w:hAnsi="Times New Roman" w:cs="Times New Roman"/>
+          <w:lang w:val="en-GB"/>
+        </w:rPr>
+        <w:t xml:space="preserve">Missiles </w:t>
+      </w:r>
+      <w:r>
+        <w:rPr>
+          <w:rFonts w:ascii="Times New Roman" w:hAnsi="Times New Roman" w:cs="Times New Roman"/>
+          <w:lang w:val="en-GB"/>
+        </w:rPr>
+        <w:t>and asteroi</w:t>
+      </w:r>
       <w:bookmarkStart w:id="0" w:name="_GoBack"/>
       <w:bookmarkEnd w:id="0"/>
+      <w:r>
+        <w:rPr>
+          <w:rFonts w:ascii="Times New Roman" w:hAnsi="Times New Roman" w:cs="Times New Roman"/>
+          <w:lang w:val="en-GB"/>
+        </w:rPr>
+        <w:t xml:space="preserve">ds </w:t>
+      </w:r>
+      <w:r>
+        <w:rPr>
+          <w:rFonts w:ascii="Times New Roman" w:hAnsi="Times New Roman" w:cs="Times New Roman"/>
+          <w:lang w:val="en-GB"/>
+        </w:rPr>
+        <w:t>have a constant velocity</w:t>
+      </w:r>
     </w:p>
     <w:p>
       <w:pPr>
@@ -58,183 +1489,22 @@
           <w:bCs/>
           <w:lang w:val="en-GB"/>
         </w:rPr>
-        <w:t>Functional b</w:t>
-      </w:r>
-      <w:r>
+        <w:lastRenderedPageBreak/>
+        <w:t>ASSETS</w:t>
+      </w:r>
+    </w:p>
+    <w:p>
+      <w:pPr>
+        <w:spacing w:before="120" w:after="120" w:line="240" w:lineRule="exact"/>
+        <w:ind w:right="849" w:firstLine="567"/>
+        <w:jc w:val="center"/>
         <w:rPr>
           <w:rFonts w:ascii="Times New Roman" w:hAnsi="Times New Roman" w:cs="Times New Roman"/>
           <w:b/>
           <w:bCs/>
           <w:lang w:val="en-GB"/>
         </w:rPr>
-        <w:t>asic requirements</w:t>
-      </w:r>
-    </w:p>
-    <w:p>
-      <w:pPr>
-        <w:pStyle w:val="Prrafodelista"/>
-        <w:numPr>
-          <w:ilvl w:val="0"/>
-          <w:numId w:val="8"/>
-        </w:numPr>
-        <w:spacing w:before="120" w:after="120" w:line="240" w:lineRule="exact"/>
-        <w:ind w:right="849"/>
-        <w:jc w:val="both"/>
-        <w:rPr>
-          <w:rFonts w:ascii="Times New Roman" w:hAnsi="Times New Roman" w:cs="Times New Roman"/>
-          <w:lang w:val="en-GB"/>
-        </w:rPr>
-      </w:pPr>
-      <w:r>
-        <w:rPr>
-          <w:rFonts w:ascii="Times New Roman" w:hAnsi="Times New Roman" w:cs="Times New Roman"/>
-          <w:lang w:val="en-GB"/>
-        </w:rPr>
-        <w:t>Ship with movement and shoot</w:t>
-      </w:r>
-    </w:p>
-    <w:p>
-      <w:pPr>
-        <w:pStyle w:val="Prrafodelista"/>
-        <w:numPr>
-          <w:ilvl w:val="0"/>
-          <w:numId w:val="8"/>
-        </w:numPr>
-        <w:spacing w:before="120" w:after="120" w:line="240" w:lineRule="exact"/>
-        <w:ind w:right="849"/>
-        <w:jc w:val="both"/>
-        <w:rPr>
-          <w:rFonts w:ascii="Times New Roman" w:hAnsi="Times New Roman" w:cs="Times New Roman"/>
-          <w:lang w:val="en-GB"/>
-        </w:rPr>
-      </w:pPr>
-      <w:r>
-        <w:rPr>
-          <w:rFonts w:ascii="Times New Roman" w:hAnsi="Times New Roman" w:cs="Times New Roman"/>
-          <w:lang w:val="en-GB"/>
-        </w:rPr>
-        <w:t xml:space="preserve">Asteroids </w:t>
-      </w:r>
-      <w:r>
-        <w:rPr>
-          <w:rFonts w:ascii="Times New Roman" w:hAnsi="Times New Roman" w:cs="Times New Roman"/>
-          <w:lang w:val="en-GB"/>
-        </w:rPr>
-        <w:t xml:space="preserve">spawn in the high (don’t see </w:t>
-      </w:r>
-      <w:r>
-        <w:rPr>
-          <w:rFonts w:ascii="Times New Roman" w:hAnsi="Times New Roman" w:cs="Times New Roman"/>
-          <w:lang w:val="en-GB"/>
-        </w:rPr>
-        <w:t>them</w:t>
-      </w:r>
-      <w:r>
-        <w:rPr>
-          <w:rFonts w:ascii="Times New Roman" w:hAnsi="Times New Roman" w:cs="Times New Roman"/>
-          <w:lang w:val="en-GB"/>
-        </w:rPr>
-        <w:t>)</w:t>
-      </w:r>
-    </w:p>
-    <w:p>
-      <w:pPr>
-        <w:pStyle w:val="Prrafodelista"/>
-        <w:numPr>
-          <w:ilvl w:val="0"/>
-          <w:numId w:val="8"/>
-        </w:numPr>
-        <w:spacing w:before="120" w:after="120" w:line="240" w:lineRule="exact"/>
-        <w:ind w:right="849"/>
-        <w:jc w:val="both"/>
-        <w:rPr>
-          <w:rFonts w:ascii="Times New Roman" w:hAnsi="Times New Roman" w:cs="Times New Roman"/>
-          <w:lang w:val="en-GB"/>
-        </w:rPr>
-      </w:pPr>
-      <w:r>
-        <w:rPr>
-          <w:rFonts w:ascii="Times New Roman" w:hAnsi="Times New Roman" w:cs="Times New Roman"/>
-          <w:lang w:val="en-GB"/>
-        </w:rPr>
-        <w:t>When asteroids were shot, divide in smaller asteroids</w:t>
-      </w:r>
-    </w:p>
-    <w:p>
-      <w:pPr>
-        <w:pStyle w:val="Prrafodelista"/>
-        <w:numPr>
-          <w:ilvl w:val="0"/>
-          <w:numId w:val="8"/>
-        </w:numPr>
-        <w:spacing w:before="120" w:after="120" w:line="240" w:lineRule="exact"/>
-        <w:ind w:right="849"/>
-        <w:jc w:val="both"/>
-        <w:rPr>
-          <w:rFonts w:ascii="Times New Roman" w:hAnsi="Times New Roman" w:cs="Times New Roman"/>
-          <w:lang w:val="en-GB"/>
-        </w:rPr>
-      </w:pPr>
-      <w:r>
-        <w:rPr>
-          <w:rFonts w:ascii="Times New Roman" w:hAnsi="Times New Roman" w:cs="Times New Roman"/>
-          <w:lang w:val="en-GB"/>
-        </w:rPr>
-        <w:t>Score by time and number of asteroids shot</w:t>
-      </w:r>
-    </w:p>
-    <w:p>
-      <w:pPr>
-        <w:pStyle w:val="Prrafodelista"/>
-        <w:numPr>
-          <w:ilvl w:val="0"/>
-          <w:numId w:val="8"/>
-        </w:numPr>
-        <w:spacing w:before="120" w:after="120" w:line="240" w:lineRule="exact"/>
-        <w:ind w:right="849"/>
-        <w:jc w:val="both"/>
-        <w:rPr>
-          <w:rFonts w:ascii="Times New Roman" w:hAnsi="Times New Roman" w:cs="Times New Roman"/>
-          <w:lang w:val="en-GB"/>
-        </w:rPr>
-      </w:pPr>
-      <w:r>
-        <w:rPr>
-          <w:rFonts w:ascii="Times New Roman" w:hAnsi="Times New Roman" w:cs="Times New Roman"/>
-          <w:lang w:val="en-GB"/>
-        </w:rPr>
-        <w:t>Life determinate</w:t>
-      </w:r>
-    </w:p>
-    <w:p>
-      <w:pPr>
-        <w:pStyle w:val="Prrafodelista"/>
-        <w:numPr>
-          <w:ilvl w:val="0"/>
-          <w:numId w:val="8"/>
-        </w:numPr>
-        <w:spacing w:before="120" w:after="120" w:line="240" w:lineRule="exact"/>
-        <w:ind w:right="849"/>
-        <w:jc w:val="both"/>
-        <w:rPr>
-          <w:rFonts w:ascii="Times New Roman" w:hAnsi="Times New Roman" w:cs="Times New Roman"/>
-          <w:lang w:val="en-GB"/>
-        </w:rPr>
-      </w:pPr>
-      <w:r>
-        <w:rPr>
-          <w:rFonts w:ascii="Times New Roman" w:hAnsi="Times New Roman" w:cs="Times New Roman"/>
-          <w:lang w:val="en-GB"/>
-        </w:rPr>
-        <w:t>Screen of</w:t>
-      </w:r>
-      <w:r>
-        <w:rPr>
-          <w:rFonts w:ascii="Times New Roman" w:hAnsi="Times New Roman" w:cs="Times New Roman"/>
-          <w:lang w:val="en-GB"/>
-        </w:rPr>
-        <w:t xml:space="preserve"> Game Over</w:t>
-      </w:r>
+      </w:pPr>
     </w:p>
     <w:p>
       <w:pPr>
@@ -255,565 +1525,108 @@
           <w:bCs/>
           <w:lang w:val="en-GB"/>
         </w:rPr>
-        <w:t>No Functional requirements</w:t>
-      </w:r>
-    </w:p>
-    <w:p>
-      <w:pPr>
-        <w:pStyle w:val="Prrafodelista"/>
-        <w:numPr>
-          <w:ilvl w:val="0"/>
-          <w:numId w:val="5"/>
-        </w:numPr>
-        <w:spacing w:before="120" w:after="120" w:line="240" w:lineRule="exact"/>
-        <w:ind w:right="849"/>
-        <w:jc w:val="both"/>
-        <w:rPr>
-          <w:rFonts w:ascii="Times New Roman" w:hAnsi="Times New Roman" w:cs="Times New Roman"/>
-          <w:lang w:val="en-GB"/>
-        </w:rPr>
-      </w:pPr>
-      <w:r>
-        <w:rPr>
-          <w:rFonts w:ascii="Times New Roman" w:hAnsi="Times New Roman" w:cs="Times New Roman"/>
-          <w:lang w:val="en-GB"/>
-        </w:rPr>
-        <w:t>The s</w:t>
-      </w:r>
-      <w:r>
-        <w:rPr>
-          <w:rFonts w:ascii="Times New Roman" w:hAnsi="Times New Roman" w:cs="Times New Roman"/>
-          <w:lang w:val="en-GB"/>
-        </w:rPr>
-        <w:t>hip shoot missile from mesh with the direction of camera view</w:t>
-      </w:r>
-    </w:p>
-    <w:p>
-      <w:pPr>
-        <w:pStyle w:val="Prrafodelista"/>
-        <w:numPr>
-          <w:ilvl w:val="0"/>
-          <w:numId w:val="5"/>
-        </w:numPr>
-        <w:spacing w:before="120" w:after="120" w:line="240" w:lineRule="exact"/>
-        <w:ind w:right="849"/>
-        <w:jc w:val="both"/>
-        <w:rPr>
-          <w:rFonts w:ascii="Times New Roman" w:hAnsi="Times New Roman" w:cs="Times New Roman"/>
-          <w:lang w:val="en-GB"/>
-        </w:rPr>
-      </w:pPr>
-      <w:r>
-        <w:rPr>
-          <w:rFonts w:ascii="Times New Roman" w:hAnsi="Times New Roman" w:cs="Times New Roman"/>
-          <w:lang w:val="en-GB"/>
-        </w:rPr>
-        <w:t>The s</w:t>
-      </w:r>
-      <w:r>
-        <w:rPr>
-          <w:rFonts w:ascii="Times New Roman" w:hAnsi="Times New Roman" w:cs="Times New Roman"/>
-          <w:lang w:val="en-GB"/>
-        </w:rPr>
-        <w:t>hip movement is determinate: with key W and S (forward movement) and with key A and D (Rotation actor)</w:t>
-      </w:r>
-    </w:p>
-    <w:p>
-      <w:pPr>
-        <w:pStyle w:val="Prrafodelista"/>
-        <w:numPr>
-          <w:ilvl w:val="0"/>
-          <w:numId w:val="5"/>
-        </w:numPr>
-        <w:spacing w:before="120" w:after="120" w:line="240" w:lineRule="exact"/>
-        <w:ind w:right="849"/>
-        <w:jc w:val="both"/>
-        <w:rPr>
-          <w:rFonts w:ascii="Times New Roman" w:hAnsi="Times New Roman" w:cs="Times New Roman"/>
-          <w:lang w:val="en-GB"/>
-        </w:rPr>
-      </w:pPr>
-      <w:r>
-        <w:rPr>
-          <w:rFonts w:ascii="Times New Roman" w:hAnsi="Times New Roman" w:cs="Times New Roman"/>
-          <w:lang w:val="en-GB"/>
-        </w:rPr>
-        <w:t>The s</w:t>
-      </w:r>
-      <w:r>
-        <w:rPr>
-          <w:rFonts w:ascii="Times New Roman" w:hAnsi="Times New Roman" w:cs="Times New Roman"/>
-          <w:lang w:val="en-GB"/>
-        </w:rPr>
-        <w:t xml:space="preserve">hip </w:t>
-      </w:r>
-      <w:r>
-        <w:rPr>
-          <w:rFonts w:ascii="Times New Roman" w:hAnsi="Times New Roman" w:cs="Times New Roman"/>
-          <w:lang w:val="en-GB"/>
-        </w:rPr>
-        <w:t>has</w:t>
-      </w:r>
-      <w:r>
-        <w:rPr>
-          <w:rFonts w:ascii="Times New Roman" w:hAnsi="Times New Roman" w:cs="Times New Roman"/>
-          <w:lang w:val="en-GB"/>
-        </w:rPr>
-        <w:t xml:space="preserve"> a determinate life expecting that the biggest asteroid has the damage to eliminate all life and the second biggest has the damage to eliminate half life</w:t>
-      </w:r>
-    </w:p>
-    <w:p>
-      <w:pPr>
-        <w:pStyle w:val="Prrafodelista"/>
-        <w:numPr>
-          <w:ilvl w:val="0"/>
-          <w:numId w:val="5"/>
-        </w:numPr>
-        <w:spacing w:before="120" w:after="120" w:line="240" w:lineRule="exact"/>
-        <w:ind w:right="849"/>
-        <w:jc w:val="both"/>
-        <w:rPr>
-          <w:rFonts w:ascii="Times New Roman" w:hAnsi="Times New Roman" w:cs="Times New Roman"/>
-          <w:lang w:val="en-GB"/>
-        </w:rPr>
-      </w:pPr>
-      <w:r>
-        <w:rPr>
-          <w:rFonts w:ascii="Times New Roman" w:hAnsi="Times New Roman" w:cs="Times New Roman"/>
-          <w:lang w:val="en-GB"/>
-        </w:rPr>
-        <w:t>The s</w:t>
-      </w:r>
-      <w:r>
-        <w:rPr>
-          <w:rFonts w:ascii="Times New Roman" w:hAnsi="Times New Roman" w:cs="Times New Roman"/>
-          <w:lang w:val="en-GB"/>
-        </w:rPr>
-        <w:t xml:space="preserve">hip can shoot two missiles per second </w:t>
-      </w:r>
-      <w:r>
-        <w:rPr>
-          <w:rFonts w:ascii="Times New Roman" w:hAnsi="Times New Roman" w:cs="Times New Roman"/>
-          <w:lang w:val="en-GB"/>
-        </w:rPr>
-        <w:t>(</w:t>
-      </w:r>
-      <w:r>
-        <w:rPr>
-          <w:rFonts w:ascii="Times New Roman" w:hAnsi="Times New Roman" w:cs="Times New Roman"/>
-          <w:lang w:val="en-GB"/>
-        </w:rPr>
-        <w:t>one missile per half second</w:t>
-      </w:r>
-      <w:r>
-        <w:rPr>
-          <w:rFonts w:ascii="Times New Roman" w:hAnsi="Times New Roman" w:cs="Times New Roman"/>
-          <w:lang w:val="en-GB"/>
-        </w:rPr>
-        <w:t>)</w:t>
-      </w:r>
-    </w:p>
-    <w:p>
-      <w:pPr>
-        <w:pStyle w:val="Prrafodelista"/>
-        <w:numPr>
-          <w:ilvl w:val="0"/>
-          <w:numId w:val="5"/>
-        </w:numPr>
-        <w:spacing w:before="120" w:after="120" w:line="240" w:lineRule="exact"/>
-        <w:ind w:right="849"/>
-        <w:jc w:val="both"/>
-        <w:rPr>
-          <w:rFonts w:ascii="Times New Roman" w:hAnsi="Times New Roman" w:cs="Times New Roman"/>
-          <w:lang w:val="en-GB"/>
-        </w:rPr>
-      </w:pPr>
-      <w:r>
-        <w:rPr>
-          <w:rFonts w:ascii="Times New Roman" w:hAnsi="Times New Roman" w:cs="Times New Roman"/>
-          <w:lang w:val="en-GB"/>
-        </w:rPr>
-        <w:t xml:space="preserve">The ship has two </w:t>
-      </w:r>
+        <w:t>Models</w:t>
+      </w:r>
+    </w:p>
+    <w:p>
+      <w:pPr>
+        <w:pStyle w:val="Prrafodelista"/>
+        <w:numPr>
+          <w:ilvl w:val="0"/>
+          <w:numId w:val="6"/>
+        </w:numPr>
+        <w:spacing w:before="120" w:after="120" w:line="240" w:lineRule="exact"/>
+        <w:ind w:right="849"/>
+        <w:jc w:val="both"/>
+        <w:rPr>
+          <w:rFonts w:ascii="Times New Roman" w:hAnsi="Times New Roman" w:cs="Times New Roman"/>
+          <w:lang w:val="en-GB"/>
+        </w:rPr>
+      </w:pPr>
+      <w:r>
+        <w:rPr>
+          <w:rFonts w:ascii="Times New Roman" w:hAnsi="Times New Roman" w:cs="Times New Roman"/>
+          <w:lang w:val="en-GB"/>
+        </w:rPr>
+        <w:t>Spaces</w:t>
+      </w:r>
+      <w:r>
+        <w:rPr>
+          <w:rFonts w:ascii="Times New Roman" w:hAnsi="Times New Roman" w:cs="Times New Roman"/>
+          <w:lang w:val="en-GB"/>
+        </w:rPr>
+        <w:t>hip</w:t>
+      </w:r>
+    </w:p>
+    <w:p>
+      <w:pPr>
+        <w:pStyle w:val="Prrafodelista"/>
+        <w:numPr>
+          <w:ilvl w:val="0"/>
+          <w:numId w:val="6"/>
+        </w:numPr>
+        <w:spacing w:before="120" w:after="120" w:line="240" w:lineRule="exact"/>
+        <w:ind w:right="849"/>
+        <w:jc w:val="both"/>
+        <w:rPr>
+          <w:rFonts w:ascii="Times New Roman" w:hAnsi="Times New Roman" w:cs="Times New Roman"/>
+          <w:lang w:val="en-GB"/>
+        </w:rPr>
+      </w:pPr>
       <w:proofErr w:type="spellStart"/>
       <w:r>
         <w:rPr>
           <w:rFonts w:ascii="Times New Roman" w:hAnsi="Times New Roman" w:cs="Times New Roman"/>
           <w:lang w:val="en-GB"/>
         </w:rPr>
-        <w:t>CollisionComp</w:t>
+        <w:t>Boatship</w:t>
       </w:r>
       <w:proofErr w:type="spellEnd"/>
-      <w:r>
-        <w:rPr>
-          <w:rFonts w:ascii="Times New Roman" w:hAnsi="Times New Roman" w:cs="Times New Roman"/>
-          <w:lang w:val="en-GB"/>
-        </w:rPr>
-        <w:t xml:space="preserve"> to notice the collision with asteroids</w:t>
-      </w:r>
-    </w:p>
-    <w:p>
-      <w:pPr>
-        <w:pStyle w:val="Prrafodelista"/>
-        <w:numPr>
-          <w:ilvl w:val="0"/>
-          <w:numId w:val="5"/>
-        </w:numPr>
-        <w:spacing w:before="120" w:after="120" w:line="240" w:lineRule="exact"/>
-        <w:ind w:right="849"/>
-        <w:jc w:val="both"/>
-        <w:rPr>
-          <w:rFonts w:ascii="Times New Roman" w:hAnsi="Times New Roman" w:cs="Times New Roman"/>
-          <w:lang w:val="en-GB"/>
-        </w:rPr>
-      </w:pPr>
-      <w:r>
-        <w:rPr>
-          <w:rFonts w:ascii="Times New Roman" w:hAnsi="Times New Roman" w:cs="Times New Roman"/>
-          <w:lang w:val="en-GB"/>
-        </w:rPr>
-        <w:t>When missile’s ship destroys asteroid, ship earn 50 points</w:t>
-      </w:r>
-    </w:p>
-    <w:p>
-      <w:pPr>
-        <w:pStyle w:val="Prrafodelista"/>
-        <w:numPr>
-          <w:ilvl w:val="0"/>
-          <w:numId w:val="5"/>
-        </w:numPr>
-        <w:spacing w:before="120" w:after="120" w:line="240" w:lineRule="exact"/>
-        <w:ind w:right="849"/>
-        <w:jc w:val="both"/>
-        <w:rPr>
-          <w:rFonts w:ascii="Times New Roman" w:hAnsi="Times New Roman" w:cs="Times New Roman"/>
-          <w:lang w:val="en-GB"/>
-        </w:rPr>
-      </w:pPr>
-      <w:r>
-        <w:rPr>
-          <w:rFonts w:ascii="Times New Roman" w:hAnsi="Times New Roman" w:cs="Times New Roman"/>
-          <w:lang w:val="en-GB"/>
-        </w:rPr>
-        <w:t>When the life of ship be zero, the game is end and launch the level with the score and message of game over</w:t>
-      </w:r>
-      <w:r>
-        <w:rPr>
-          <w:rFonts w:ascii="Times New Roman" w:hAnsi="Times New Roman" w:cs="Times New Roman"/>
-          <w:lang w:val="en-GB"/>
-        </w:rPr>
-        <w:t xml:space="preserve"> </w:t>
-      </w:r>
-    </w:p>
-    <w:p>
-      <w:pPr>
-        <w:pStyle w:val="Prrafodelista"/>
-        <w:numPr>
-          <w:ilvl w:val="0"/>
-          <w:numId w:val="5"/>
-        </w:numPr>
-        <w:spacing w:before="120" w:after="120" w:line="240" w:lineRule="exact"/>
-        <w:ind w:right="849"/>
-        <w:jc w:val="both"/>
-        <w:rPr>
-          <w:rFonts w:ascii="Times New Roman" w:hAnsi="Times New Roman" w:cs="Times New Roman"/>
-          <w:lang w:val="en-GB"/>
-        </w:rPr>
-      </w:pPr>
-      <w:r>
-        <w:rPr>
-          <w:rFonts w:ascii="Times New Roman" w:hAnsi="Times New Roman" w:cs="Times New Roman"/>
-          <w:lang w:val="en-GB"/>
-        </w:rPr>
-        <w:t>When the game is end, every second which has survived will count as 5 points</w:t>
-      </w:r>
-    </w:p>
-    <w:p>
-      <w:pPr>
-        <w:pStyle w:val="Prrafodelista"/>
-        <w:numPr>
-          <w:ilvl w:val="0"/>
-          <w:numId w:val="5"/>
-        </w:numPr>
-        <w:spacing w:before="120" w:after="120" w:line="240" w:lineRule="exact"/>
-        <w:ind w:right="849"/>
-        <w:jc w:val="both"/>
-        <w:rPr>
-          <w:rFonts w:ascii="Times New Roman" w:hAnsi="Times New Roman" w:cs="Times New Roman"/>
-          <w:lang w:val="en-GB"/>
-        </w:rPr>
-      </w:pPr>
-      <w:r>
-        <w:rPr>
-          <w:rFonts w:ascii="Times New Roman" w:hAnsi="Times New Roman" w:cs="Times New Roman"/>
-          <w:lang w:val="en-GB"/>
-        </w:rPr>
-        <w:t xml:space="preserve">There are </w:t>
-      </w:r>
-      <w:r>
-        <w:rPr>
-          <w:rFonts w:ascii="Times New Roman" w:hAnsi="Times New Roman" w:cs="Times New Roman"/>
-          <w:lang w:val="en-GB"/>
-        </w:rPr>
-        <w:t>4</w:t>
-      </w:r>
-      <w:r>
-        <w:rPr>
-          <w:rFonts w:ascii="Times New Roman" w:hAnsi="Times New Roman" w:cs="Times New Roman"/>
-          <w:lang w:val="en-GB"/>
-        </w:rPr>
-        <w:t xml:space="preserve"> determinate sizes of asteroids</w:t>
-      </w:r>
-    </w:p>
-    <w:p>
-      <w:pPr>
-        <w:pStyle w:val="Prrafodelista"/>
-        <w:numPr>
-          <w:ilvl w:val="0"/>
-          <w:numId w:val="5"/>
-        </w:numPr>
-        <w:spacing w:before="120" w:after="120" w:line="240" w:lineRule="exact"/>
-        <w:ind w:right="849"/>
-        <w:jc w:val="both"/>
-        <w:rPr>
-          <w:rFonts w:ascii="Times New Roman" w:hAnsi="Times New Roman" w:cs="Times New Roman"/>
-          <w:lang w:val="en-GB"/>
-        </w:rPr>
-      </w:pPr>
-      <w:r>
-        <w:rPr>
-          <w:rFonts w:ascii="Times New Roman" w:hAnsi="Times New Roman" w:cs="Times New Roman"/>
-          <w:lang w:val="en-GB"/>
-        </w:rPr>
-        <w:t>Asteroids can spawn with different sizes</w:t>
-      </w:r>
-    </w:p>
-    <w:p>
-      <w:pPr>
-        <w:pStyle w:val="Prrafodelista"/>
-        <w:numPr>
-          <w:ilvl w:val="0"/>
-          <w:numId w:val="5"/>
-        </w:numPr>
-        <w:spacing w:before="120" w:after="120" w:line="240" w:lineRule="exact"/>
-        <w:ind w:right="849"/>
-        <w:jc w:val="both"/>
-        <w:rPr>
-          <w:rFonts w:ascii="Times New Roman" w:hAnsi="Times New Roman" w:cs="Times New Roman"/>
-          <w:lang w:val="en-GB"/>
-        </w:rPr>
-      </w:pPr>
-      <w:r>
-        <w:rPr>
-          <w:rFonts w:ascii="Times New Roman" w:hAnsi="Times New Roman" w:cs="Times New Roman"/>
-          <w:lang w:val="en-GB"/>
-        </w:rPr>
-        <w:t>When an asteroid is shot</w:t>
-      </w:r>
-      <w:r>
-        <w:rPr>
-          <w:rFonts w:ascii="Times New Roman" w:hAnsi="Times New Roman" w:cs="Times New Roman"/>
-          <w:lang w:val="en-GB"/>
-        </w:rPr>
-        <w:t>, this is destroyed and spawn two asteroids half its size</w:t>
-      </w:r>
-    </w:p>
-    <w:p>
-      <w:pPr>
-        <w:pStyle w:val="Prrafodelista"/>
-        <w:numPr>
-          <w:ilvl w:val="0"/>
-          <w:numId w:val="5"/>
-        </w:numPr>
-        <w:spacing w:before="120" w:after="120" w:line="240" w:lineRule="exact"/>
-        <w:ind w:right="849"/>
-        <w:jc w:val="both"/>
-        <w:rPr>
-          <w:rFonts w:ascii="Times New Roman" w:hAnsi="Times New Roman" w:cs="Times New Roman"/>
-          <w:lang w:val="en-GB"/>
-        </w:rPr>
-      </w:pPr>
-      <w:r>
-        <w:rPr>
-          <w:rFonts w:ascii="Times New Roman" w:hAnsi="Times New Roman" w:cs="Times New Roman"/>
-          <w:lang w:val="en-GB"/>
-        </w:rPr>
-        <w:t>When an asteroid is shot and his size is the smallest,</w:t>
-      </w:r>
-      <w:r>
-        <w:rPr>
-          <w:rFonts w:ascii="Times New Roman" w:hAnsi="Times New Roman" w:cs="Times New Roman"/>
-          <w:lang w:val="en-GB"/>
-        </w:rPr>
-        <w:t xml:space="preserve"> this is destroyed and</w:t>
-      </w:r>
-      <w:r>
-        <w:rPr>
-          <w:rFonts w:ascii="Times New Roman" w:hAnsi="Times New Roman" w:cs="Times New Roman"/>
-          <w:lang w:val="en-GB"/>
-        </w:rPr>
-        <w:t xml:space="preserve"> don’t spawn anything</w:t>
-      </w:r>
-    </w:p>
-    <w:p>
-      <w:pPr>
-        <w:pStyle w:val="Prrafodelista"/>
-        <w:numPr>
-          <w:ilvl w:val="0"/>
-          <w:numId w:val="5"/>
-        </w:numPr>
-        <w:spacing w:before="120" w:after="120" w:line="240" w:lineRule="exact"/>
-        <w:ind w:right="849"/>
-        <w:jc w:val="both"/>
-        <w:rPr>
-          <w:rFonts w:ascii="Times New Roman" w:hAnsi="Times New Roman" w:cs="Times New Roman"/>
-          <w:lang w:val="en-GB"/>
-        </w:rPr>
-      </w:pPr>
-      <w:r>
-        <w:rPr>
-          <w:rFonts w:ascii="Times New Roman" w:hAnsi="Times New Roman" w:cs="Times New Roman"/>
-          <w:lang w:val="en-GB"/>
-        </w:rPr>
-        <w:t xml:space="preserve">When an asteroid touch </w:t>
-      </w:r>
-      <w:proofErr w:type="spellStart"/>
-      <w:r>
-        <w:rPr>
-          <w:rFonts w:ascii="Times New Roman" w:hAnsi="Times New Roman" w:cs="Times New Roman"/>
-          <w:lang w:val="en-GB"/>
-        </w:rPr>
-        <w:t>TriggerBox</w:t>
-      </w:r>
-      <w:proofErr w:type="spellEnd"/>
-      <w:r>
-        <w:rPr>
-          <w:rFonts w:ascii="Times New Roman" w:hAnsi="Times New Roman" w:cs="Times New Roman"/>
-          <w:lang w:val="en-GB"/>
-        </w:rPr>
-        <w:t xml:space="preserve"> below plane of water, the asteroid is destroyed</w:t>
-      </w:r>
-    </w:p>
-    <w:p>
-      <w:pPr>
-        <w:pStyle w:val="Prrafodelista"/>
-        <w:numPr>
-          <w:ilvl w:val="0"/>
-          <w:numId w:val="5"/>
-        </w:numPr>
-        <w:spacing w:before="120" w:after="120" w:line="240" w:lineRule="exact"/>
-        <w:ind w:right="849"/>
-        <w:jc w:val="both"/>
-        <w:rPr>
-          <w:rFonts w:ascii="Times New Roman" w:hAnsi="Times New Roman" w:cs="Times New Roman"/>
-          <w:lang w:val="en-GB"/>
-        </w:rPr>
-      </w:pPr>
-      <w:r>
-        <w:rPr>
-          <w:rFonts w:ascii="Times New Roman" w:hAnsi="Times New Roman" w:cs="Times New Roman"/>
-          <w:lang w:val="en-GB"/>
-        </w:rPr>
-        <w:t>Velocity of asteroids is random</w:t>
-      </w:r>
-      <w:r>
-        <w:rPr>
-          <w:rFonts w:ascii="Times New Roman" w:hAnsi="Times New Roman" w:cs="Times New Roman"/>
-          <w:lang w:val="en-GB"/>
-        </w:rPr>
-        <w:t xml:space="preserve"> with ranges</w:t>
-      </w:r>
-      <w:r>
-        <w:rPr>
-          <w:rFonts w:ascii="Times New Roman" w:hAnsi="Times New Roman" w:cs="Times New Roman"/>
-          <w:lang w:val="en-GB"/>
-        </w:rPr>
-        <w:t>, but the component Z always is negative</w:t>
-      </w:r>
-    </w:p>
-    <w:p>
-      <w:pPr>
-        <w:pStyle w:val="Prrafodelista"/>
-        <w:numPr>
-          <w:ilvl w:val="0"/>
-          <w:numId w:val="5"/>
-        </w:numPr>
-        <w:spacing w:before="120" w:after="120" w:line="240" w:lineRule="exact"/>
-        <w:ind w:right="849"/>
-        <w:jc w:val="both"/>
-        <w:rPr>
-          <w:rFonts w:ascii="Times New Roman" w:hAnsi="Times New Roman" w:cs="Times New Roman"/>
-          <w:lang w:val="en-GB"/>
-        </w:rPr>
-      </w:pPr>
-      <w:r>
-        <w:rPr>
-          <w:rFonts w:ascii="Times New Roman" w:hAnsi="Times New Roman" w:cs="Times New Roman"/>
-          <w:lang w:val="en-GB"/>
-        </w:rPr>
-        <w:t>Components X and Y of asteroid’s spawn location is random with range and the component Z is determinate.</w:t>
-      </w:r>
-    </w:p>
-    <w:p>
-      <w:pPr>
-        <w:pStyle w:val="Prrafodelista"/>
-        <w:numPr>
-          <w:ilvl w:val="0"/>
-          <w:numId w:val="5"/>
-        </w:numPr>
-        <w:spacing w:before="120" w:after="120" w:line="240" w:lineRule="exact"/>
-        <w:ind w:right="849"/>
-        <w:jc w:val="both"/>
-        <w:rPr>
-          <w:rFonts w:ascii="Times New Roman" w:hAnsi="Times New Roman" w:cs="Times New Roman"/>
-          <w:lang w:val="en-GB"/>
-        </w:rPr>
-      </w:pPr>
-      <w:r>
-        <w:rPr>
-          <w:rFonts w:ascii="Times New Roman" w:hAnsi="Times New Roman" w:cs="Times New Roman"/>
-          <w:lang w:val="en-GB"/>
-        </w:rPr>
-        <w:t xml:space="preserve">Missiles have a </w:t>
-      </w:r>
-      <w:proofErr w:type="spellStart"/>
-      <w:r>
-        <w:rPr>
-          <w:rFonts w:ascii="Times New Roman" w:hAnsi="Times New Roman" w:cs="Times New Roman"/>
-          <w:lang w:val="en-GB"/>
-        </w:rPr>
-        <w:t>CollisionComp</w:t>
-      </w:r>
-      <w:proofErr w:type="spellEnd"/>
-      <w:r>
-        <w:rPr>
-          <w:rFonts w:ascii="Times New Roman" w:hAnsi="Times New Roman" w:cs="Times New Roman"/>
-          <w:lang w:val="en-GB"/>
-        </w:rPr>
-        <w:t xml:space="preserve"> to notice the collision with asteroids or ship</w:t>
-      </w:r>
-    </w:p>
-    <w:p>
-      <w:pPr>
-        <w:pStyle w:val="Prrafodelista"/>
-        <w:numPr>
-          <w:ilvl w:val="0"/>
-          <w:numId w:val="5"/>
-        </w:numPr>
-        <w:spacing w:before="120" w:after="120" w:line="240" w:lineRule="exact"/>
-        <w:ind w:right="849"/>
-        <w:jc w:val="both"/>
-        <w:rPr>
-          <w:rFonts w:ascii="Times New Roman" w:hAnsi="Times New Roman" w:cs="Times New Roman"/>
-          <w:lang w:val="en-GB"/>
-        </w:rPr>
-      </w:pPr>
-      <w:r>
-        <w:rPr>
-          <w:rFonts w:ascii="Times New Roman" w:hAnsi="Times New Roman" w:cs="Times New Roman"/>
-          <w:lang w:val="en-GB"/>
-        </w:rPr>
-        <w:t>Missiles have a constant velocity</w:t>
+    </w:p>
+    <w:p>
+      <w:pPr>
+        <w:pStyle w:val="Prrafodelista"/>
+        <w:numPr>
+          <w:ilvl w:val="0"/>
+          <w:numId w:val="6"/>
+        </w:numPr>
+        <w:spacing w:before="120" w:after="120" w:line="240" w:lineRule="exact"/>
+        <w:ind w:right="849"/>
+        <w:jc w:val="both"/>
+        <w:rPr>
+          <w:rFonts w:ascii="Times New Roman" w:hAnsi="Times New Roman" w:cs="Times New Roman"/>
+          <w:lang w:val="en-GB"/>
+        </w:rPr>
+      </w:pPr>
+      <w:r>
+        <w:rPr>
+          <w:rFonts w:ascii="Times New Roman" w:hAnsi="Times New Roman" w:cs="Times New Roman"/>
+          <w:lang w:val="en-GB"/>
+        </w:rPr>
+        <w:t>Missile</w:t>
+      </w:r>
+    </w:p>
+    <w:p>
+      <w:pPr>
+        <w:pStyle w:val="Prrafodelista"/>
+        <w:numPr>
+          <w:ilvl w:val="0"/>
+          <w:numId w:val="6"/>
+        </w:numPr>
+        <w:spacing w:before="120" w:after="120" w:line="240" w:lineRule="exact"/>
+        <w:ind w:right="849"/>
+        <w:jc w:val="both"/>
+        <w:rPr>
+          <w:rFonts w:ascii="Times New Roman" w:hAnsi="Times New Roman" w:cs="Times New Roman"/>
+          <w:lang w:val="en-GB"/>
+        </w:rPr>
+      </w:pPr>
+      <w:r>
+        <w:rPr>
+          <w:rFonts w:ascii="Times New Roman" w:hAnsi="Times New Roman" w:cs="Times New Roman"/>
+          <w:lang w:val="en-GB"/>
+        </w:rPr>
+        <w:t>Asteroid</w:t>
       </w:r>
     </w:p>
     <w:p>
@@ -828,6 +1641,70 @@
           <w:lang w:val="en-GB"/>
         </w:rPr>
       </w:pPr>
+      <w:r>
+        <w:rPr>
+          <w:rFonts w:ascii="Times New Roman" w:hAnsi="Times New Roman" w:cs="Times New Roman"/>
+          <w:b/>
+          <w:bCs/>
+          <w:lang w:val="en-GB"/>
+        </w:rPr>
+        <w:t>Materials</w:t>
+      </w:r>
+    </w:p>
+    <w:p>
+      <w:pPr>
+        <w:pStyle w:val="Prrafodelista"/>
+        <w:numPr>
+          <w:ilvl w:val="0"/>
+          <w:numId w:val="7"/>
+        </w:numPr>
+        <w:spacing w:before="120" w:after="120" w:line="240" w:lineRule="exact"/>
+        <w:ind w:right="849"/>
+        <w:jc w:val="both"/>
+        <w:rPr>
+          <w:rFonts w:ascii="Times New Roman" w:hAnsi="Times New Roman" w:cs="Times New Roman"/>
+          <w:lang w:val="en-GB"/>
+        </w:rPr>
+      </w:pPr>
+      <w:r>
+        <w:rPr>
+          <w:rFonts w:ascii="Times New Roman" w:hAnsi="Times New Roman" w:cs="Times New Roman"/>
+          <w:lang w:val="en-GB"/>
+        </w:rPr>
+        <w:t>Water</w:t>
+      </w:r>
+      <w:r>
+        <w:rPr>
+          <w:rFonts w:ascii="Times New Roman" w:hAnsi="Times New Roman" w:cs="Times New Roman"/>
+          <w:lang w:val="en-GB"/>
+        </w:rPr>
+        <w:t xml:space="preserve"> </w:t>
+      </w:r>
+    </w:p>
+    <w:p>
+      <w:pPr>
+        <w:pStyle w:val="Prrafodelista"/>
+        <w:numPr>
+          <w:ilvl w:val="0"/>
+          <w:numId w:val="7"/>
+        </w:numPr>
+        <w:spacing w:before="120" w:after="120" w:line="240" w:lineRule="exact"/>
+        <w:ind w:right="849"/>
+        <w:jc w:val="both"/>
+        <w:rPr>
+          <w:rFonts w:ascii="Times New Roman" w:hAnsi="Times New Roman" w:cs="Times New Roman"/>
+          <w:lang w:val="en-GB"/>
+        </w:rPr>
+      </w:pPr>
+      <w:proofErr w:type="spellStart"/>
+      <w:r>
+        <w:rPr>
+          <w:rFonts w:ascii="Times New Roman" w:hAnsi="Times New Roman" w:cs="Times New Roman"/>
+          <w:lang w:val="en-GB"/>
+        </w:rPr>
+        <w:t>SkySpace</w:t>
+      </w:r>
+      <w:proofErr w:type="spellEnd"/>
     </w:p>
     <w:p>
       <w:pPr>
@@ -848,13 +1725,95 @@
           <w:bCs/>
           <w:lang w:val="en-GB"/>
         </w:rPr>
-        <w:t>ASSETS</w:t>
-      </w:r>
-    </w:p>
-    <w:p>
-      <w:pPr>
-        <w:spacing w:before="120" w:after="120" w:line="240" w:lineRule="exact"/>
-        <w:ind w:right="849" w:firstLine="567"/>
+        <w:t>Texture</w:t>
+      </w:r>
+    </w:p>
+    <w:p>
+      <w:pPr>
+        <w:pStyle w:val="Prrafodelista"/>
+        <w:numPr>
+          <w:ilvl w:val="0"/>
+          <w:numId w:val="7"/>
+        </w:numPr>
+        <w:spacing w:before="120" w:after="120" w:line="240" w:lineRule="exact"/>
+        <w:ind w:right="849"/>
+        <w:jc w:val="both"/>
+        <w:rPr>
+          <w:rFonts w:ascii="Times New Roman" w:hAnsi="Times New Roman" w:cs="Times New Roman"/>
+          <w:lang w:val="en-GB"/>
+        </w:rPr>
+      </w:pPr>
+      <w:r>
+        <w:rPr>
+          <w:rFonts w:ascii="Times New Roman" w:hAnsi="Times New Roman" w:cs="Times New Roman"/>
+          <w:lang w:val="en-GB"/>
+        </w:rPr>
+        <w:t>Game over</w:t>
+      </w:r>
+    </w:p>
+    <w:p>
+      <w:pPr>
+        <w:pStyle w:val="Prrafodelista"/>
+        <w:numPr>
+          <w:ilvl w:val="0"/>
+          <w:numId w:val="7"/>
+        </w:numPr>
+        <w:spacing w:before="120" w:after="120" w:line="240" w:lineRule="exact"/>
+        <w:ind w:right="849"/>
+        <w:jc w:val="both"/>
+        <w:rPr>
+          <w:rFonts w:ascii="Times New Roman" w:hAnsi="Times New Roman" w:cs="Times New Roman"/>
+          <w:lang w:val="en-GB"/>
+        </w:rPr>
+      </w:pPr>
+      <w:r>
+        <w:rPr>
+          <w:rFonts w:ascii="Times New Roman" w:hAnsi="Times New Roman" w:cs="Times New Roman"/>
+          <w:lang w:val="en-GB"/>
+        </w:rPr>
+        <w:t>Target</w:t>
+      </w:r>
+    </w:p>
+    <w:p>
+      <w:pPr>
+        <w:pStyle w:val="Prrafodelista"/>
+        <w:numPr>
+          <w:ilvl w:val="0"/>
+          <w:numId w:val="7"/>
+        </w:numPr>
+        <w:spacing w:before="120" w:after="120" w:line="240" w:lineRule="exact"/>
+        <w:ind w:right="849"/>
+        <w:jc w:val="both"/>
+        <w:rPr>
+          <w:rFonts w:ascii="Times New Roman" w:hAnsi="Times New Roman" w:cs="Times New Roman"/>
+          <w:lang w:val="en-GB"/>
+        </w:rPr>
+      </w:pPr>
+      <w:proofErr w:type="spellStart"/>
+      <w:r>
+        <w:rPr>
+          <w:rFonts w:ascii="Times New Roman" w:hAnsi="Times New Roman" w:cs="Times New Roman"/>
+          <w:lang w:val="en-GB"/>
+        </w:rPr>
+        <w:t>CursorTexture</w:t>
+      </w:r>
+      <w:proofErr w:type="spellEnd"/>
+    </w:p>
+    <w:p>
+      <w:pPr>
+        <w:spacing w:before="120" w:after="120" w:line="240" w:lineRule="exact"/>
+        <w:ind w:right="849"/>
+        <w:jc w:val="both"/>
+        <w:rPr>
+          <w:rFonts w:ascii="Times New Roman" w:hAnsi="Times New Roman" w:cs="Times New Roman"/>
+          <w:lang w:val="en-GB"/>
+        </w:rPr>
+      </w:pPr>
+    </w:p>
+    <w:p>
+      <w:pPr>
+        <w:spacing w:before="120" w:after="120" w:line="240" w:lineRule="exact"/>
+        <w:ind w:right="849"/>
         <w:jc w:val="center"/>
         <w:rPr>
           <w:rFonts w:ascii="Times New Roman" w:hAnsi="Times New Roman" w:cs="Times New Roman"/>
@@ -863,174 +1822,13 @@
           <w:lang w:val="en-GB"/>
         </w:rPr>
       </w:pPr>
-    </w:p>
-    <w:p>
-      <w:pPr>
-        <w:spacing w:before="120" w:after="120" w:line="240" w:lineRule="exact"/>
-        <w:ind w:right="849" w:firstLine="567"/>
-        <w:jc w:val="center"/>
+      <w:r>
         <w:rPr>
           <w:rFonts w:ascii="Times New Roman" w:hAnsi="Times New Roman" w:cs="Times New Roman"/>
           <w:b/>
           <w:bCs/>
           <w:lang w:val="en-GB"/>
         </w:rPr>
-      </w:pPr>
-      <w:r>
-        <w:rPr>
-          <w:rFonts w:ascii="Times New Roman" w:hAnsi="Times New Roman" w:cs="Times New Roman"/>
-          <w:b/>
-          <w:bCs/>
-          <w:lang w:val="en-GB"/>
-        </w:rPr>
-        <w:t>Models</w:t>
-      </w:r>
-    </w:p>
-    <w:p>
-      <w:pPr>
-        <w:pStyle w:val="Prrafodelista"/>
-        <w:numPr>
-          <w:ilvl w:val="0"/>
-          <w:numId w:val="6"/>
-        </w:numPr>
-        <w:spacing w:before="120" w:after="120" w:line="240" w:lineRule="exact"/>
-        <w:ind w:right="849"/>
-        <w:jc w:val="both"/>
-        <w:rPr>
-          <w:rFonts w:ascii="Times New Roman" w:hAnsi="Times New Roman" w:cs="Times New Roman"/>
-          <w:lang w:val="en-GB"/>
-        </w:rPr>
-      </w:pPr>
-      <w:r>
-        <w:rPr>
-          <w:rFonts w:ascii="Times New Roman" w:hAnsi="Times New Roman" w:cs="Times New Roman"/>
-          <w:lang w:val="en-GB"/>
-        </w:rPr>
-        <w:t>Ship</w:t>
-      </w:r>
-    </w:p>
-    <w:p>
-      <w:pPr>
-        <w:pStyle w:val="Prrafodelista"/>
-        <w:numPr>
-          <w:ilvl w:val="0"/>
-          <w:numId w:val="6"/>
-        </w:numPr>
-        <w:spacing w:before="120" w:after="120" w:line="240" w:lineRule="exact"/>
-        <w:ind w:right="849"/>
-        <w:jc w:val="both"/>
-        <w:rPr>
-          <w:rFonts w:ascii="Times New Roman" w:hAnsi="Times New Roman" w:cs="Times New Roman"/>
-          <w:lang w:val="en-GB"/>
-        </w:rPr>
-      </w:pPr>
-      <w:r>
-        <w:rPr>
-          <w:rFonts w:ascii="Times New Roman" w:hAnsi="Times New Roman" w:cs="Times New Roman"/>
-          <w:lang w:val="en-GB"/>
-        </w:rPr>
-        <w:t>Missile</w:t>
-      </w:r>
-    </w:p>
-    <w:p>
-      <w:pPr>
-        <w:pStyle w:val="Prrafodelista"/>
-        <w:numPr>
-          <w:ilvl w:val="0"/>
-          <w:numId w:val="6"/>
-        </w:numPr>
-        <w:spacing w:before="120" w:after="120" w:line="240" w:lineRule="exact"/>
-        <w:ind w:right="849"/>
-        <w:jc w:val="both"/>
-        <w:rPr>
-          <w:rFonts w:ascii="Times New Roman" w:hAnsi="Times New Roman" w:cs="Times New Roman"/>
-          <w:lang w:val="en-GB"/>
-        </w:rPr>
-      </w:pPr>
-      <w:r>
-        <w:rPr>
-          <w:rFonts w:ascii="Times New Roman" w:hAnsi="Times New Roman" w:cs="Times New Roman"/>
-          <w:lang w:val="en-GB"/>
-        </w:rPr>
-        <w:t>Asteroid</w:t>
-      </w:r>
-    </w:p>
-    <w:p>
-      <w:pPr>
-        <w:spacing w:before="120" w:after="120" w:line="240" w:lineRule="exact"/>
-        <w:ind w:right="849" w:firstLine="567"/>
-        <w:jc w:val="center"/>
-        <w:rPr>
-          <w:rFonts w:ascii="Times New Roman" w:hAnsi="Times New Roman" w:cs="Times New Roman"/>
-          <w:b/>
-          <w:bCs/>
-          <w:lang w:val="en-GB"/>
-        </w:rPr>
-      </w:pPr>
-      <w:r>
-        <w:rPr>
-          <w:rFonts w:ascii="Times New Roman" w:hAnsi="Times New Roman" w:cs="Times New Roman"/>
-          <w:b/>
-          <w:bCs/>
-          <w:lang w:val="en-GB"/>
-        </w:rPr>
-        <w:t>Materials</w:t>
-      </w:r>
-    </w:p>
-    <w:p>
-      <w:pPr>
-        <w:pStyle w:val="Prrafodelista"/>
-        <w:numPr>
-          <w:ilvl w:val="0"/>
-          <w:numId w:val="7"/>
-        </w:numPr>
-        <w:spacing w:before="120" w:after="120" w:line="240" w:lineRule="exact"/>
-        <w:ind w:right="849"/>
-        <w:jc w:val="both"/>
-        <w:rPr>
-          <w:rFonts w:ascii="Times New Roman" w:hAnsi="Times New Roman" w:cs="Times New Roman"/>
-          <w:lang w:val="en-GB"/>
-        </w:rPr>
-      </w:pPr>
-      <w:r>
-        <w:rPr>
-          <w:rFonts w:ascii="Times New Roman" w:hAnsi="Times New Roman" w:cs="Times New Roman"/>
-          <w:lang w:val="en-GB"/>
-        </w:rPr>
-        <w:t>Water</w:t>
-      </w:r>
-    </w:p>
-    <w:p>
-      <w:pPr>
-        <w:spacing w:before="120" w:after="120" w:line="240" w:lineRule="exact"/>
-        <w:ind w:right="849"/>
-        <w:jc w:val="both"/>
-        <w:rPr>
-          <w:rFonts w:ascii="Times New Roman" w:hAnsi="Times New Roman" w:cs="Times New Roman"/>
-          <w:lang w:val="en-GB"/>
-        </w:rPr>
-      </w:pPr>
-    </w:p>
-    <w:p>
-      <w:pPr>
-        <w:spacing w:before="120" w:after="120" w:line="240" w:lineRule="exact"/>
-        <w:ind w:right="849"/>
-        <w:jc w:val="center"/>
-        <w:rPr>
-          <w:rFonts w:ascii="Times New Roman" w:hAnsi="Times New Roman" w:cs="Times New Roman"/>
-          <w:b/>
-          <w:bCs/>
-          <w:lang w:val="en-GB"/>
-        </w:rPr>
-      </w:pPr>
-      <w:r>
-        <w:rPr>
-          <w:rFonts w:ascii="Times New Roman" w:hAnsi="Times New Roman" w:cs="Times New Roman"/>
-          <w:b/>
-          <w:bCs/>
-          <w:lang w:val="en-GB"/>
-        </w:rPr>
-        <w:lastRenderedPageBreak/>
         <w:t>CLASS DIAGRAM</w:t>
       </w:r>
     </w:p>
@@ -1062,7 +1860,7 @@
   <w:abstractNum w:abstractNumId="0" w15:restartNumberingAfterBreak="0">
     <w:nsid w:val="0BFB5AC2"/>
     <w:multiLevelType w:val="hybridMultilevel"/>
-    <w:tmpl w:val="1AA8F00A"/>
+    <w:tmpl w:val="8654B71C"/>
     <w:lvl w:ilvl="0" w:tplc="0C0A0001">
       <w:start w:val="1"/>
       <w:numFmt w:val="bullet"/>
@@ -2731,7 +3529,7 @@
 </file>
 
 <file path=customXml/itemProps1.xml><?xml version="1.0" encoding="utf-8"?>
-<ds:datastoreItem xmlns:ds="http://schemas.openxmlformats.org/officeDocument/2006/customXml" ds:itemID="{332802C6-02F2-45FE-864C-64C326DA4210}">
+<ds:datastoreItem xmlns:ds="http://schemas.openxmlformats.org/officeDocument/2006/customXml" ds:itemID="{8FE07C1D-BBF6-45FA-91AD-EB51E67EAE7C}">
   <ds:schemaRefs>
     <ds:schemaRef ds:uri="http://schemas.openxmlformats.org/officeDocument/2006/bibliography"/>
   </ds:schemaRefs>

</xml_diff>